<commit_message>
Add update with  new data
</commit_message>
<xml_diff>
--- a/results/unit-root-tests/switch/ms-regime-summary.docx
+++ b/results/unit-root-tests/switch/ms-regime-summary.docx
@@ -95,9 +95,10 @@
         <w:tblLook w:val="04A0" w:firstRow="1" w:lastRow="0" w:firstColumn="1" w:lastColumn="0" w:noHBand="0" w:noVBand="1"/>
       </w:tblPr>
       <w:tblGrid>
-        <w:gridCol w:w="3116"/>
-        <w:gridCol w:w="3117"/>
-        <w:gridCol w:w="3117"/>
+        <w:gridCol w:w="1907"/>
+        <w:gridCol w:w="1602"/>
+        <w:gridCol w:w="1781"/>
+        <w:gridCol w:w="4060"/>
       </w:tblGrid>
       <w:tr>
         <w:tc>
@@ -178,6 +179,32 @@
             </w:r>
           </w:p>
         </w:tc>
+        <w:tc>
+          <w:tcPr>
+            <w:tcW w:w="3117" w:type="dxa"/>
+          </w:tcPr>
+          <w:p>
+            <w:pPr>
+              <w:rPr>
+                <w:rFonts w:ascii="Times New Roman" w:hAnsi="Times New Roman" w:cs="Times New Roman"/>
+                <w:b/>
+                <w:bCs/>
+                <w:sz w:val="24"/>
+                <w:szCs w:val="24"/>
+              </w:rPr>
+            </w:pPr>
+            <w:r>
+              <w:rPr>
+                <w:rFonts w:ascii="Times New Roman" w:hAnsi="Times New Roman" w:cs="Times New Roman"/>
+                <w:b/>
+                <w:bCs/>
+                <w:sz w:val="24"/>
+                <w:szCs w:val="24"/>
+              </w:rPr>
+              <w:t xml:space="preserve">Example </w:t>
+            </w:r>
+          </w:p>
+        </w:tc>
       </w:tr>
       <w:tr>
         <w:tc>
@@ -596,6 +623,135 @@
             </w:r>
           </w:p>
         </w:tc>
+        <w:tc>
+          <w:tcPr>
+            <w:tcW w:w="3117" w:type="dxa"/>
+          </w:tcPr>
+          <w:p>
+            <w:pPr>
+              <w:rPr>
+                <w:rFonts w:ascii="Times New Roman" w:hAnsi="Times New Roman" w:cs="Times New Roman"/>
+                <w:sz w:val="24"/>
+                <w:szCs w:val="24"/>
+              </w:rPr>
+            </w:pPr>
+            <w:r>
+              <w:rPr>
+                <w:noProof/>
+              </w:rPr>
+              <w:drawing>
+                <wp:inline distT="0" distB="0" distL="0" distR="0" wp14:anchorId="327AF755" wp14:editId="120E02C9">
+                  <wp:extent cx="2441448" cy="1828800"/>
+                  <wp:effectExtent l="0" t="0" r="0" b="0"/>
+                  <wp:docPr id="1391448351" name="Picture 8" descr="A graph of the stock market&#10;&#10;Description automatically generated with medium confidence"/>
+                  <wp:cNvGraphicFramePr>
+                    <a:graphicFrameLocks xmlns:a="http://schemas.openxmlformats.org/drawingml/2006/main" noChangeAspect="1"/>
+                  </wp:cNvGraphicFramePr>
+                  <a:graphic xmlns:a="http://schemas.openxmlformats.org/drawingml/2006/main">
+                    <a:graphicData uri="http://schemas.openxmlformats.org/drawingml/2006/picture">
+                      <pic:pic xmlns:pic="http://schemas.openxmlformats.org/drawingml/2006/picture">
+                        <pic:nvPicPr>
+                          <pic:cNvPr id="912243193" name="Picture 8" descr="A graph of the stock market&#10;&#10;Description automatically generated with medium confidence"/>
+                          <pic:cNvPicPr>
+                            <a:picLocks noChangeAspect="1" noChangeArrowheads="1"/>
+                          </pic:cNvPicPr>
+                        </pic:nvPicPr>
+                        <pic:blipFill>
+                          <a:blip r:embed="rId4" cstate="print">
+                            <a:extLst>
+                              <a:ext uri="{28A0092B-C50C-407E-A947-70E740481C1C}">
+                                <a14:useLocalDpi xmlns:a14="http://schemas.microsoft.com/office/drawing/2010/main" val="0"/>
+                              </a:ext>
+                            </a:extLst>
+                          </a:blip>
+                          <a:srcRect/>
+                          <a:stretch>
+                            <a:fillRect/>
+                          </a:stretch>
+                        </pic:blipFill>
+                        <pic:spPr bwMode="auto">
+                          <a:xfrm>
+                            <a:off x="0" y="0"/>
+                            <a:ext cx="2441448" cy="1828800"/>
+                          </a:xfrm>
+                          <a:prstGeom prst="rect">
+                            <a:avLst/>
+                          </a:prstGeom>
+                          <a:noFill/>
+                          <a:ln>
+                            <a:noFill/>
+                          </a:ln>
+                        </pic:spPr>
+                      </pic:pic>
+                    </a:graphicData>
+                  </a:graphic>
+                </wp:inline>
+              </w:drawing>
+            </w:r>
+          </w:p>
+          <w:p>
+            <w:pPr>
+              <w:rPr>
+                <w:rFonts w:ascii="Times New Roman" w:hAnsi="Times New Roman" w:cs="Times New Roman"/>
+                <w:sz w:val="24"/>
+                <w:szCs w:val="24"/>
+              </w:rPr>
+            </w:pPr>
+            <w:r>
+              <w:rPr>
+                <w:noProof/>
+              </w:rPr>
+              <w:drawing>
+                <wp:inline distT="0" distB="0" distL="0" distR="0" wp14:anchorId="095DAD97" wp14:editId="12529906">
+                  <wp:extent cx="2441448" cy="1828800"/>
+                  <wp:effectExtent l="0" t="0" r="0" b="0"/>
+                  <wp:docPr id="2096446001" name="Picture 4"/>
+                  <wp:cNvGraphicFramePr>
+                    <a:graphicFrameLocks xmlns:a="http://schemas.openxmlformats.org/drawingml/2006/main" noChangeAspect="1"/>
+                  </wp:cNvGraphicFramePr>
+                  <a:graphic xmlns:a="http://schemas.openxmlformats.org/drawingml/2006/main">
+                    <a:graphicData uri="http://schemas.openxmlformats.org/drawingml/2006/picture">
+                      <pic:pic xmlns:pic="http://schemas.openxmlformats.org/drawingml/2006/picture">
+                        <pic:nvPicPr>
+                          <pic:cNvPr id="0" name="Picture 7"/>
+                          <pic:cNvPicPr>
+                            <a:picLocks noChangeAspect="1" noChangeArrowheads="1"/>
+                          </pic:cNvPicPr>
+                        </pic:nvPicPr>
+                        <pic:blipFill>
+                          <a:blip r:embed="rId5" cstate="print">
+                            <a:extLst>
+                              <a:ext uri="{28A0092B-C50C-407E-A947-70E740481C1C}">
+                                <a14:useLocalDpi xmlns:a14="http://schemas.microsoft.com/office/drawing/2010/main" val="0"/>
+                              </a:ext>
+                            </a:extLst>
+                          </a:blip>
+                          <a:srcRect/>
+                          <a:stretch>
+                            <a:fillRect/>
+                          </a:stretch>
+                        </pic:blipFill>
+                        <pic:spPr bwMode="auto">
+                          <a:xfrm>
+                            <a:off x="0" y="0"/>
+                            <a:ext cx="2441448" cy="1828800"/>
+                          </a:xfrm>
+                          <a:prstGeom prst="rect">
+                            <a:avLst/>
+                          </a:prstGeom>
+                          <a:noFill/>
+                          <a:ln>
+                            <a:noFill/>
+                          </a:ln>
+                        </pic:spPr>
+                      </pic:pic>
+                    </a:graphicData>
+                  </a:graphic>
+                </wp:inline>
+              </w:drawing>
+            </w:r>
+          </w:p>
+        </w:tc>
       </w:tr>
       <w:tr>
         <w:tc>
@@ -646,15 +802,7 @@
                 <w:sz w:val="24"/>
                 <w:szCs w:val="24"/>
               </w:rPr>
-              <w:t xml:space="preserve"> </w:t>
-            </w:r>
-            <w:r>
-              <w:rPr>
-                <w:rFonts w:ascii="Times New Roman" w:hAnsi="Times New Roman" w:cs="Times New Roman"/>
-                <w:sz w:val="24"/>
-                <w:szCs w:val="24"/>
-              </w:rPr>
-              <w:t>Both regimes reject the unit root hypothesis in favor of stationarity.</w:t>
+              <w:t xml:space="preserve"> Both regimes reject the unit root hypothesis in favor of stationarity.</w:t>
             </w:r>
           </w:p>
         </w:tc>
@@ -936,8 +1084,136 @@
                 <w:sz w:val="24"/>
                 <w:szCs w:val="24"/>
               </w:rPr>
-              <w:lastRenderedPageBreak/>
               <w:t>Turkey</w:t>
+            </w:r>
+          </w:p>
+        </w:tc>
+        <w:tc>
+          <w:tcPr>
+            <w:tcW w:w="3117" w:type="dxa"/>
+          </w:tcPr>
+          <w:p>
+            <w:pPr>
+              <w:rPr>
+                <w:rFonts w:ascii="Times New Roman" w:hAnsi="Times New Roman" w:cs="Times New Roman"/>
+                <w:sz w:val="24"/>
+                <w:szCs w:val="24"/>
+              </w:rPr>
+            </w:pPr>
+            <w:r>
+              <w:rPr>
+                <w:noProof/>
+              </w:rPr>
+              <w:drawing>
+                <wp:inline distT="0" distB="0" distL="0" distR="0" wp14:anchorId="7242FB5F" wp14:editId="1D20E735">
+                  <wp:extent cx="2441448" cy="1828800"/>
+                  <wp:effectExtent l="0" t="0" r="0" b="0"/>
+                  <wp:docPr id="315832204" name="Picture 5"/>
+                  <wp:cNvGraphicFramePr>
+                    <a:graphicFrameLocks xmlns:a="http://schemas.openxmlformats.org/drawingml/2006/main" noChangeAspect="1"/>
+                  </wp:cNvGraphicFramePr>
+                  <a:graphic xmlns:a="http://schemas.openxmlformats.org/drawingml/2006/main">
+                    <a:graphicData uri="http://schemas.openxmlformats.org/drawingml/2006/picture">
+                      <pic:pic xmlns:pic="http://schemas.openxmlformats.org/drawingml/2006/picture">
+                        <pic:nvPicPr>
+                          <pic:cNvPr id="0" name="Picture 9"/>
+                          <pic:cNvPicPr>
+                            <a:picLocks noChangeAspect="1" noChangeArrowheads="1"/>
+                          </pic:cNvPicPr>
+                        </pic:nvPicPr>
+                        <pic:blipFill>
+                          <a:blip r:embed="rId6" cstate="print">
+                            <a:extLst>
+                              <a:ext uri="{28A0092B-C50C-407E-A947-70E740481C1C}">
+                                <a14:useLocalDpi xmlns:a14="http://schemas.microsoft.com/office/drawing/2010/main" val="0"/>
+                              </a:ext>
+                            </a:extLst>
+                          </a:blip>
+                          <a:srcRect/>
+                          <a:stretch>
+                            <a:fillRect/>
+                          </a:stretch>
+                        </pic:blipFill>
+                        <pic:spPr bwMode="auto">
+                          <a:xfrm>
+                            <a:off x="0" y="0"/>
+                            <a:ext cx="2441448" cy="1828800"/>
+                          </a:xfrm>
+                          <a:prstGeom prst="rect">
+                            <a:avLst/>
+                          </a:prstGeom>
+                          <a:noFill/>
+                          <a:ln>
+                            <a:noFill/>
+                          </a:ln>
+                        </pic:spPr>
+                      </pic:pic>
+                    </a:graphicData>
+                  </a:graphic>
+                </wp:inline>
+              </w:drawing>
+            </w:r>
+          </w:p>
+          <w:p>
+            <w:pPr>
+              <w:rPr>
+                <w:rFonts w:ascii="Times New Roman" w:hAnsi="Times New Roman" w:cs="Times New Roman"/>
+                <w:sz w:val="24"/>
+                <w:szCs w:val="24"/>
+              </w:rPr>
+            </w:pPr>
+            <w:r>
+              <w:rPr>
+                <w:noProof/>
+              </w:rPr>
+              <w:drawing>
+                <wp:inline distT="0" distB="0" distL="0" distR="0" wp14:anchorId="25E5B18D" wp14:editId="33A35C83">
+                  <wp:extent cx="2441448" cy="1828800"/>
+                  <wp:effectExtent l="0" t="0" r="0" b="0"/>
+                  <wp:docPr id="736042863" name="Picture 6"/>
+                  <wp:cNvGraphicFramePr>
+                    <a:graphicFrameLocks xmlns:a="http://schemas.openxmlformats.org/drawingml/2006/main" noChangeAspect="1"/>
+                  </wp:cNvGraphicFramePr>
+                  <a:graphic xmlns:a="http://schemas.openxmlformats.org/drawingml/2006/main">
+                    <a:graphicData uri="http://schemas.openxmlformats.org/drawingml/2006/picture">
+                      <pic:pic xmlns:pic="http://schemas.openxmlformats.org/drawingml/2006/picture">
+                        <pic:nvPicPr>
+                          <pic:cNvPr id="0" name="Picture 11"/>
+                          <pic:cNvPicPr>
+                            <a:picLocks noChangeAspect="1" noChangeArrowheads="1"/>
+                          </pic:cNvPicPr>
+                        </pic:nvPicPr>
+                        <pic:blipFill>
+                          <a:blip r:embed="rId7" cstate="print">
+                            <a:extLst>
+                              <a:ext uri="{28A0092B-C50C-407E-A947-70E740481C1C}">
+                                <a14:useLocalDpi xmlns:a14="http://schemas.microsoft.com/office/drawing/2010/main" val="0"/>
+                              </a:ext>
+                            </a:extLst>
+                          </a:blip>
+                          <a:srcRect/>
+                          <a:stretch>
+                            <a:fillRect/>
+                          </a:stretch>
+                        </pic:blipFill>
+                        <pic:spPr bwMode="auto">
+                          <a:xfrm>
+                            <a:off x="0" y="0"/>
+                            <a:ext cx="2441448" cy="1828800"/>
+                          </a:xfrm>
+                          <a:prstGeom prst="rect">
+                            <a:avLst/>
+                          </a:prstGeom>
+                          <a:noFill/>
+                          <a:ln>
+                            <a:noFill/>
+                          </a:ln>
+                        </pic:spPr>
+                      </pic:pic>
+                    </a:graphicData>
+                  </a:graphic>
+                </wp:inline>
+              </w:drawing>
             </w:r>
           </w:p>
         </w:tc>
@@ -963,7 +1239,6 @@
                 <w:sz w:val="24"/>
                 <w:szCs w:val="24"/>
               </w:rPr>
-              <w:lastRenderedPageBreak/>
               <w:t xml:space="preserve">Case </w:t>
             </w:r>
             <w:r>
@@ -1009,49 +1284,33 @@
                 <w:sz w:val="24"/>
                 <w:szCs w:val="24"/>
               </w:rPr>
-              <w:t>One regime rejects the unit root hypothesis in favor of explosiveness.</w:t>
-            </w:r>
-            <w:r>
-              <w:rPr>
-                <w:rFonts w:ascii="Times New Roman" w:hAnsi="Times New Roman" w:cs="Times New Roman"/>
-                <w:sz w:val="24"/>
-                <w:szCs w:val="24"/>
-              </w:rPr>
-              <w:t xml:space="preserve"> </w:t>
-            </w:r>
-          </w:p>
-          <w:p>
-            <w:pPr>
-              <w:rPr>
-                <w:rFonts w:ascii="Times New Roman" w:hAnsi="Times New Roman" w:cs="Times New Roman"/>
-                <w:sz w:val="24"/>
-                <w:szCs w:val="24"/>
-              </w:rPr>
-            </w:pPr>
-          </w:p>
-          <w:p>
-            <w:pPr>
-              <w:rPr>
-                <w:rFonts w:ascii="Times New Roman" w:hAnsi="Times New Roman" w:cs="Times New Roman"/>
-                <w:sz w:val="24"/>
-                <w:szCs w:val="24"/>
-              </w:rPr>
-            </w:pPr>
-            <w:r>
-              <w:rPr>
-                <w:rFonts w:ascii="Times New Roman" w:hAnsi="Times New Roman" w:cs="Times New Roman"/>
-                <w:sz w:val="24"/>
-                <w:szCs w:val="24"/>
-              </w:rPr>
-              <w:t>On regime rejects the unit root hypothesis in favor of stationarity.</w:t>
-            </w:r>
-            <w:r>
-              <w:rPr>
-                <w:rFonts w:ascii="Times New Roman" w:hAnsi="Times New Roman" w:cs="Times New Roman"/>
-                <w:sz w:val="24"/>
-                <w:szCs w:val="24"/>
-              </w:rPr>
-              <w:t xml:space="preserve"> </w:t>
+              <w:t xml:space="preserve">One regime rejects the unit root hypothesis in favor of explosiveness. </w:t>
+            </w:r>
+          </w:p>
+          <w:p>
+            <w:pPr>
+              <w:rPr>
+                <w:rFonts w:ascii="Times New Roman" w:hAnsi="Times New Roman" w:cs="Times New Roman"/>
+                <w:sz w:val="24"/>
+                <w:szCs w:val="24"/>
+              </w:rPr>
+            </w:pPr>
+          </w:p>
+          <w:p>
+            <w:pPr>
+              <w:rPr>
+                <w:rFonts w:ascii="Times New Roman" w:hAnsi="Times New Roman" w:cs="Times New Roman"/>
+                <w:sz w:val="24"/>
+                <w:szCs w:val="24"/>
+              </w:rPr>
+            </w:pPr>
+            <w:r>
+              <w:rPr>
+                <w:rFonts w:ascii="Times New Roman" w:hAnsi="Times New Roman" w:cs="Times New Roman"/>
+                <w:sz w:val="24"/>
+                <w:szCs w:val="24"/>
+              </w:rPr>
+              <w:t xml:space="preserve">On regime rejects the unit root hypothesis in favor of stationarity. </w:t>
             </w:r>
           </w:p>
         </w:tc>
@@ -1181,6 +1440,126 @@
                 <w:szCs w:val="24"/>
               </w:rPr>
               <w:t>Estonia</w:t>
+            </w:r>
+          </w:p>
+        </w:tc>
+        <w:tc>
+          <w:tcPr>
+            <w:tcW w:w="3117" w:type="dxa"/>
+          </w:tcPr>
+          <w:p>
+            <w:pPr>
+              <w:rPr>
+                <w:rFonts w:ascii="Times New Roman" w:hAnsi="Times New Roman" w:cs="Times New Roman"/>
+                <w:sz w:val="24"/>
+                <w:szCs w:val="24"/>
+              </w:rPr>
+            </w:pPr>
+            <w:r>
+              <w:rPr>
+                <w:noProof/>
+              </w:rPr>
+              <w:drawing>
+                <wp:inline distT="0" distB="0" distL="0" distR="0" wp14:anchorId="1497E978" wp14:editId="23634D90">
+                  <wp:extent cx="2441448" cy="1828800"/>
+                  <wp:effectExtent l="0" t="0" r="0" b="0"/>
+                  <wp:docPr id="311155390" name="Picture 7"/>
+                  <wp:cNvGraphicFramePr>
+                    <a:graphicFrameLocks xmlns:a="http://schemas.openxmlformats.org/drawingml/2006/main" noChangeAspect="1"/>
+                  </wp:cNvGraphicFramePr>
+                  <a:graphic xmlns:a="http://schemas.openxmlformats.org/drawingml/2006/main">
+                    <a:graphicData uri="http://schemas.openxmlformats.org/drawingml/2006/picture">
+                      <pic:pic xmlns:pic="http://schemas.openxmlformats.org/drawingml/2006/picture">
+                        <pic:nvPicPr>
+                          <pic:cNvPr id="0" name="Picture 13"/>
+                          <pic:cNvPicPr>
+                            <a:picLocks noChangeAspect="1" noChangeArrowheads="1"/>
+                          </pic:cNvPicPr>
+                        </pic:nvPicPr>
+                        <pic:blipFill>
+                          <a:blip r:embed="rId8" cstate="print">
+                            <a:extLst>
+                              <a:ext uri="{28A0092B-C50C-407E-A947-70E740481C1C}">
+                                <a14:useLocalDpi xmlns:a14="http://schemas.microsoft.com/office/drawing/2010/main" val="0"/>
+                              </a:ext>
+                            </a:extLst>
+                          </a:blip>
+                          <a:srcRect/>
+                          <a:stretch>
+                            <a:fillRect/>
+                          </a:stretch>
+                        </pic:blipFill>
+                        <pic:spPr bwMode="auto">
+                          <a:xfrm>
+                            <a:off x="0" y="0"/>
+                            <a:ext cx="2441448" cy="1828800"/>
+                          </a:xfrm>
+                          <a:prstGeom prst="rect">
+                            <a:avLst/>
+                          </a:prstGeom>
+                          <a:noFill/>
+                          <a:ln>
+                            <a:noFill/>
+                          </a:ln>
+                        </pic:spPr>
+                      </pic:pic>
+                    </a:graphicData>
+                  </a:graphic>
+                </wp:inline>
+              </w:drawing>
+            </w:r>
+            <w:r>
+              <w:rPr>
+                <w:noProof/>
+              </w:rPr>
+              <w:drawing>
+                <wp:inline distT="0" distB="0" distL="0" distR="0" wp14:anchorId="45F87F7E" wp14:editId="44D4663F">
+                  <wp:extent cx="2441448" cy="1828800"/>
+                  <wp:effectExtent l="0" t="0" r="0" b="0"/>
+                  <wp:docPr id="221815288" name="Picture 6" descr="A graph of different numbers and a graph of numbers&#10;&#10;Description automatically generated with medium confidence"/>
+                  <wp:cNvGraphicFramePr>
+                    <a:graphicFrameLocks xmlns:a="http://schemas.openxmlformats.org/drawingml/2006/main" noChangeAspect="1"/>
+                  </wp:cNvGraphicFramePr>
+                  <a:graphic xmlns:a="http://schemas.openxmlformats.org/drawingml/2006/main">
+                    <a:graphicData uri="http://schemas.openxmlformats.org/drawingml/2006/picture">
+                      <pic:pic xmlns:pic="http://schemas.openxmlformats.org/drawingml/2006/picture">
+                        <pic:nvPicPr>
+                          <pic:cNvPr id="1443080255" name="Picture 6" descr="A graph of different numbers and a graph of numbers&#10;&#10;Description automatically generated with medium confidence"/>
+                          <pic:cNvPicPr>
+                            <a:picLocks noChangeAspect="1" noChangeArrowheads="1"/>
+                          </pic:cNvPicPr>
+                        </pic:nvPicPr>
+                        <pic:blipFill>
+                          <a:blip r:embed="rId9" cstate="print">
+                            <a:extLst>
+                              <a:ext uri="{28A0092B-C50C-407E-A947-70E740481C1C}">
+                                <a14:useLocalDpi xmlns:a14="http://schemas.microsoft.com/office/drawing/2010/main" val="0"/>
+                              </a:ext>
+                            </a:extLst>
+                          </a:blip>
+                          <a:srcRect/>
+                          <a:stretch>
+                            <a:fillRect/>
+                          </a:stretch>
+                        </pic:blipFill>
+                        <pic:spPr bwMode="auto">
+                          <a:xfrm>
+                            <a:off x="0" y="0"/>
+                            <a:ext cx="2441448" cy="1828800"/>
+                          </a:xfrm>
+                          <a:prstGeom prst="rect">
+                            <a:avLst/>
+                          </a:prstGeom>
+                          <a:noFill/>
+                          <a:ln>
+                            <a:noFill/>
+                          </a:ln>
+                        </pic:spPr>
+                      </pic:pic>
+                    </a:graphicData>
+                  </a:graphic>
+                </wp:inline>
+              </w:drawing>
             </w:r>
           </w:p>
         </w:tc>
@@ -1359,6 +1738,73 @@
             </w:r>
           </w:p>
         </w:tc>
+        <w:tc>
+          <w:tcPr>
+            <w:tcW w:w="3117" w:type="dxa"/>
+          </w:tcPr>
+          <w:p>
+            <w:pPr>
+              <w:rPr>
+                <w:rFonts w:ascii="Times New Roman" w:hAnsi="Times New Roman" w:cs="Times New Roman"/>
+                <w:sz w:val="24"/>
+                <w:szCs w:val="24"/>
+              </w:rPr>
+            </w:pPr>
+            <w:r>
+              <w:rPr>
+                <w:noProof/>
+              </w:rPr>
+              <w:drawing>
+                <wp:inline distT="0" distB="0" distL="0" distR="0" wp14:anchorId="1CC96714" wp14:editId="61098230">
+                  <wp:extent cx="2441448" cy="1828800"/>
+                  <wp:effectExtent l="0" t="0" r="0" b="0"/>
+                  <wp:docPr id="1241594978" name="Picture 4" descr="A graph of a graph of a graph of a graph of a graph of a graph of a graph of a graph of a graph of a graph of a graph of a graph of a graph of&#10;&#10;Description automatically generated"/>
+                  <wp:cNvGraphicFramePr>
+                    <a:graphicFrameLocks xmlns:a="http://schemas.openxmlformats.org/drawingml/2006/main" noChangeAspect="1"/>
+                  </wp:cNvGraphicFramePr>
+                  <a:graphic xmlns:a="http://schemas.openxmlformats.org/drawingml/2006/main">
+                    <a:graphicData uri="http://schemas.openxmlformats.org/drawingml/2006/picture">
+                      <pic:pic xmlns:pic="http://schemas.openxmlformats.org/drawingml/2006/picture">
+                        <pic:nvPicPr>
+                          <pic:cNvPr id="1120495741" name="Picture 4" descr="A graph of a graph of a graph of a graph of a graph of a graph of a graph of a graph of a graph of a graph of a graph of a graph of a graph of&#10;&#10;Description automatically generated"/>
+                          <pic:cNvPicPr>
+                            <a:picLocks noChangeAspect="1" noChangeArrowheads="1"/>
+                          </pic:cNvPicPr>
+                        </pic:nvPicPr>
+                        <pic:blipFill>
+                          <a:blip r:embed="rId10" cstate="print">
+                            <a:extLst>
+                              <a:ext uri="{28A0092B-C50C-407E-A947-70E740481C1C}">
+                                <a14:useLocalDpi xmlns:a14="http://schemas.microsoft.com/office/drawing/2010/main" val="0"/>
+                              </a:ext>
+                            </a:extLst>
+                          </a:blip>
+                          <a:srcRect/>
+                          <a:stretch>
+                            <a:fillRect/>
+                          </a:stretch>
+                        </pic:blipFill>
+                        <pic:spPr bwMode="auto">
+                          <a:xfrm>
+                            <a:off x="0" y="0"/>
+                            <a:ext cx="2441448" cy="1828800"/>
+                          </a:xfrm>
+                          <a:prstGeom prst="rect">
+                            <a:avLst/>
+                          </a:prstGeom>
+                          <a:noFill/>
+                          <a:ln>
+                            <a:noFill/>
+                          </a:ln>
+                        </pic:spPr>
+                      </pic:pic>
+                    </a:graphicData>
+                  </a:graphic>
+                </wp:inline>
+              </w:drawing>
+            </w:r>
+          </w:p>
+        </w:tc>
       </w:tr>
       <w:tr>
         <w:tc>
@@ -1474,7 +1920,7 @@
                 <w:sz w:val="24"/>
                 <w:szCs w:val="24"/>
               </w:rPr>
-              <w:t>15</w:t>
+              <w:t>26</w:t>
             </w:r>
           </w:p>
         </w:tc>
@@ -1734,7 +2180,340 @@
                 <w:sz w:val="24"/>
                 <w:szCs w:val="24"/>
               </w:rPr>
-              <w:t>Iceland</w:t>
+              <w:t>Icelan</w:t>
+            </w:r>
+            <w:r>
+              <w:rPr>
+                <w:rFonts w:ascii="Times New Roman" w:hAnsi="Times New Roman" w:cs="Times New Roman"/>
+                <w:sz w:val="24"/>
+                <w:szCs w:val="24"/>
+              </w:rPr>
+              <w:t>d</w:t>
+            </w:r>
+          </w:p>
+          <w:p>
+            <w:pPr>
+              <w:rPr>
+                <w:rFonts w:ascii="Times New Roman" w:hAnsi="Times New Roman" w:cs="Times New Roman"/>
+                <w:sz w:val="24"/>
+                <w:szCs w:val="24"/>
+              </w:rPr>
+            </w:pPr>
+            <w:r>
+              <w:rPr>
+                <w:rFonts w:ascii="Times New Roman" w:hAnsi="Times New Roman" w:cs="Times New Roman"/>
+                <w:sz w:val="24"/>
+                <w:szCs w:val="24"/>
+              </w:rPr>
+              <w:t>Israel</w:t>
+            </w:r>
+          </w:p>
+          <w:p>
+            <w:pPr>
+              <w:rPr>
+                <w:rFonts w:ascii="Times New Roman" w:hAnsi="Times New Roman" w:cs="Times New Roman"/>
+                <w:sz w:val="24"/>
+                <w:szCs w:val="24"/>
+              </w:rPr>
+            </w:pPr>
+            <w:r>
+              <w:rPr>
+                <w:rFonts w:ascii="Times New Roman" w:hAnsi="Times New Roman" w:cs="Times New Roman"/>
+                <w:sz w:val="24"/>
+                <w:szCs w:val="24"/>
+              </w:rPr>
+              <w:t>Italy</w:t>
+            </w:r>
+          </w:p>
+          <w:p>
+            <w:pPr>
+              <w:rPr>
+                <w:rFonts w:ascii="Times New Roman" w:hAnsi="Times New Roman" w:cs="Times New Roman"/>
+                <w:sz w:val="24"/>
+                <w:szCs w:val="24"/>
+              </w:rPr>
+            </w:pPr>
+            <w:r>
+              <w:rPr>
+                <w:rFonts w:ascii="Times New Roman" w:hAnsi="Times New Roman" w:cs="Times New Roman"/>
+                <w:sz w:val="24"/>
+                <w:szCs w:val="24"/>
+              </w:rPr>
+              <w:t>Latvia</w:t>
+            </w:r>
+          </w:p>
+          <w:p>
+            <w:pPr>
+              <w:rPr>
+                <w:rFonts w:ascii="Times New Roman" w:hAnsi="Times New Roman" w:cs="Times New Roman"/>
+                <w:sz w:val="24"/>
+                <w:szCs w:val="24"/>
+              </w:rPr>
+            </w:pPr>
+            <w:r>
+              <w:rPr>
+                <w:rFonts w:ascii="Times New Roman" w:hAnsi="Times New Roman" w:cs="Times New Roman"/>
+                <w:sz w:val="24"/>
+                <w:szCs w:val="24"/>
+              </w:rPr>
+              <w:t>Lithuania</w:t>
+            </w:r>
+          </w:p>
+          <w:p>
+            <w:pPr>
+              <w:rPr>
+                <w:rFonts w:ascii="Times New Roman" w:hAnsi="Times New Roman" w:cs="Times New Roman"/>
+                <w:sz w:val="24"/>
+                <w:szCs w:val="24"/>
+              </w:rPr>
+            </w:pPr>
+            <w:r>
+              <w:rPr>
+                <w:rFonts w:ascii="Times New Roman" w:hAnsi="Times New Roman" w:cs="Times New Roman"/>
+                <w:sz w:val="24"/>
+                <w:szCs w:val="24"/>
+              </w:rPr>
+              <w:t>Moldova</w:t>
+            </w:r>
+          </w:p>
+          <w:p>
+            <w:pPr>
+              <w:rPr>
+                <w:rFonts w:ascii="Times New Roman" w:hAnsi="Times New Roman" w:cs="Times New Roman"/>
+                <w:sz w:val="24"/>
+                <w:szCs w:val="24"/>
+              </w:rPr>
+            </w:pPr>
+            <w:r>
+              <w:rPr>
+                <w:rFonts w:ascii="Times New Roman" w:hAnsi="Times New Roman" w:cs="Times New Roman"/>
+                <w:sz w:val="24"/>
+                <w:szCs w:val="24"/>
+              </w:rPr>
+              <w:t>Norway</w:t>
+            </w:r>
+          </w:p>
+          <w:p>
+            <w:pPr>
+              <w:rPr>
+                <w:rFonts w:ascii="Times New Roman" w:hAnsi="Times New Roman" w:cs="Times New Roman"/>
+                <w:sz w:val="24"/>
+                <w:szCs w:val="24"/>
+              </w:rPr>
+            </w:pPr>
+            <w:r>
+              <w:rPr>
+                <w:rFonts w:ascii="Times New Roman" w:hAnsi="Times New Roman" w:cs="Times New Roman"/>
+                <w:sz w:val="24"/>
+                <w:szCs w:val="24"/>
+              </w:rPr>
+              <w:t>Romania</w:t>
+            </w:r>
+          </w:p>
+          <w:p>
+            <w:pPr>
+              <w:rPr>
+                <w:rFonts w:ascii="Times New Roman" w:hAnsi="Times New Roman" w:cs="Times New Roman"/>
+                <w:sz w:val="24"/>
+                <w:szCs w:val="24"/>
+              </w:rPr>
+            </w:pPr>
+            <w:r>
+              <w:rPr>
+                <w:rFonts w:ascii="Times New Roman" w:hAnsi="Times New Roman" w:cs="Times New Roman"/>
+                <w:sz w:val="24"/>
+                <w:szCs w:val="24"/>
+              </w:rPr>
+              <w:t>Slovak Republic</w:t>
+            </w:r>
+          </w:p>
+          <w:p>
+            <w:pPr>
+              <w:rPr>
+                <w:rFonts w:ascii="Times New Roman" w:hAnsi="Times New Roman" w:cs="Times New Roman"/>
+                <w:sz w:val="24"/>
+                <w:szCs w:val="24"/>
+              </w:rPr>
+            </w:pPr>
+            <w:r>
+              <w:rPr>
+                <w:rFonts w:ascii="Times New Roman" w:hAnsi="Times New Roman" w:cs="Times New Roman"/>
+                <w:sz w:val="24"/>
+                <w:szCs w:val="24"/>
+              </w:rPr>
+              <w:t>South Korea</w:t>
+            </w:r>
+          </w:p>
+          <w:p>
+            <w:pPr>
+              <w:rPr>
+                <w:rFonts w:ascii="Times New Roman" w:hAnsi="Times New Roman" w:cs="Times New Roman"/>
+                <w:sz w:val="24"/>
+                <w:szCs w:val="24"/>
+              </w:rPr>
+            </w:pPr>
+            <w:r>
+              <w:rPr>
+                <w:rFonts w:ascii="Times New Roman" w:hAnsi="Times New Roman" w:cs="Times New Roman"/>
+                <w:sz w:val="24"/>
+                <w:szCs w:val="24"/>
+              </w:rPr>
+              <w:t>Taiwan</w:t>
+            </w:r>
+          </w:p>
+          <w:p>
+            <w:pPr>
+              <w:rPr>
+                <w:rFonts w:ascii="Times New Roman" w:hAnsi="Times New Roman" w:cs="Times New Roman"/>
+                <w:sz w:val="24"/>
+                <w:szCs w:val="24"/>
+              </w:rPr>
+            </w:pPr>
+            <w:r>
+              <w:rPr>
+                <w:rFonts w:ascii="Times New Roman" w:hAnsi="Times New Roman" w:cs="Times New Roman"/>
+                <w:sz w:val="24"/>
+                <w:szCs w:val="24"/>
+              </w:rPr>
+              <w:t>United States</w:t>
+            </w:r>
+          </w:p>
+          <w:p>
+            <w:pPr>
+              <w:rPr>
+                <w:rFonts w:ascii="Times New Roman" w:hAnsi="Times New Roman" w:cs="Times New Roman"/>
+                <w:sz w:val="24"/>
+                <w:szCs w:val="24"/>
+              </w:rPr>
+            </w:pPr>
+          </w:p>
+        </w:tc>
+        <w:tc>
+          <w:tcPr>
+            <w:tcW w:w="3117" w:type="dxa"/>
+          </w:tcPr>
+          <w:p>
+            <w:pPr>
+              <w:rPr>
+                <w:rFonts w:ascii="Times New Roman" w:hAnsi="Times New Roman" w:cs="Times New Roman"/>
+                <w:sz w:val="24"/>
+                <w:szCs w:val="24"/>
+              </w:rPr>
+            </w:pPr>
+            <w:r>
+              <w:rPr>
+                <w:noProof/>
+              </w:rPr>
+              <w:drawing>
+                <wp:inline distT="0" distB="0" distL="0" distR="0" wp14:anchorId="3EA5A512" wp14:editId="0784F094">
+                  <wp:extent cx="2441448" cy="1828800"/>
+                  <wp:effectExtent l="0" t="0" r="0" b="0"/>
+                  <wp:docPr id="604375520" name="Picture 1"/>
+                  <wp:cNvGraphicFramePr>
+                    <a:graphicFrameLocks xmlns:a="http://schemas.openxmlformats.org/drawingml/2006/main" noChangeAspect="1"/>
+                  </wp:cNvGraphicFramePr>
+                  <a:graphic xmlns:a="http://schemas.openxmlformats.org/drawingml/2006/main">
+                    <a:graphicData uri="http://schemas.openxmlformats.org/drawingml/2006/picture">
+                      <pic:pic xmlns:pic="http://schemas.openxmlformats.org/drawingml/2006/picture">
+                        <pic:nvPicPr>
+                          <pic:cNvPr id="0" name="Picture 1"/>
+                          <pic:cNvPicPr>
+                            <a:picLocks noChangeAspect="1" noChangeArrowheads="1"/>
+                          </pic:cNvPicPr>
+                        </pic:nvPicPr>
+                        <pic:blipFill>
+                          <a:blip r:embed="rId11" cstate="print">
+                            <a:extLst>
+                              <a:ext uri="{28A0092B-C50C-407E-A947-70E740481C1C}">
+                                <a14:useLocalDpi xmlns:a14="http://schemas.microsoft.com/office/drawing/2010/main" val="0"/>
+                              </a:ext>
+                            </a:extLst>
+                          </a:blip>
+                          <a:srcRect/>
+                          <a:stretch>
+                            <a:fillRect/>
+                          </a:stretch>
+                        </pic:blipFill>
+                        <pic:spPr bwMode="auto">
+                          <a:xfrm>
+                            <a:off x="0" y="0"/>
+                            <a:ext cx="2441448" cy="1828800"/>
+                          </a:xfrm>
+                          <a:prstGeom prst="rect">
+                            <a:avLst/>
+                          </a:prstGeom>
+                          <a:noFill/>
+                          <a:ln>
+                            <a:noFill/>
+                          </a:ln>
+                        </pic:spPr>
+                      </pic:pic>
+                    </a:graphicData>
+                  </a:graphic>
+                </wp:inline>
+              </w:drawing>
+            </w:r>
+          </w:p>
+          <w:p>
+            <w:pPr>
+              <w:rPr>
+                <w:rFonts w:ascii="Times New Roman" w:hAnsi="Times New Roman" w:cs="Times New Roman"/>
+                <w:sz w:val="24"/>
+                <w:szCs w:val="24"/>
+              </w:rPr>
+            </w:pPr>
+            <w:r>
+              <w:rPr>
+                <w:noProof/>
+              </w:rPr>
+              <w:drawing>
+                <wp:inline distT="0" distB="0" distL="0" distR="0" wp14:anchorId="6465A739" wp14:editId="524CA2AC">
+                  <wp:extent cx="2441448" cy="1828800"/>
+                  <wp:effectExtent l="0" t="0" r="0" b="0"/>
+                  <wp:docPr id="1839349494" name="Picture 3"/>
+                  <wp:cNvGraphicFramePr>
+                    <a:graphicFrameLocks xmlns:a="http://schemas.openxmlformats.org/drawingml/2006/main" noChangeAspect="1"/>
+                  </wp:cNvGraphicFramePr>
+                  <a:graphic xmlns:a="http://schemas.openxmlformats.org/drawingml/2006/main">
+                    <a:graphicData uri="http://schemas.openxmlformats.org/drawingml/2006/picture">
+                      <pic:pic xmlns:pic="http://schemas.openxmlformats.org/drawingml/2006/picture">
+                        <pic:nvPicPr>
+                          <pic:cNvPr id="0" name="Picture 5"/>
+                          <pic:cNvPicPr>
+                            <a:picLocks noChangeAspect="1" noChangeArrowheads="1"/>
+                          </pic:cNvPicPr>
+                        </pic:nvPicPr>
+                        <pic:blipFill>
+                          <a:blip r:embed="rId12" cstate="print">
+                            <a:extLst>
+                              <a:ext uri="{28A0092B-C50C-407E-A947-70E740481C1C}">
+                                <a14:useLocalDpi xmlns:a14="http://schemas.microsoft.com/office/drawing/2010/main" val="0"/>
+                              </a:ext>
+                            </a:extLst>
+                          </a:blip>
+                          <a:srcRect/>
+                          <a:stretch>
+                            <a:fillRect/>
+                          </a:stretch>
+                        </pic:blipFill>
+                        <pic:spPr bwMode="auto">
+                          <a:xfrm>
+                            <a:off x="0" y="0"/>
+                            <a:ext cx="2441448" cy="1828800"/>
+                          </a:xfrm>
+                          <a:prstGeom prst="rect">
+                            <a:avLst/>
+                          </a:prstGeom>
+                          <a:noFill/>
+                          <a:ln>
+                            <a:noFill/>
+                          </a:ln>
+                        </pic:spPr>
+                      </pic:pic>
+                    </a:graphicData>
+                  </a:graphic>
+                </wp:inline>
+              </w:drawing>
             </w:r>
           </w:p>
         </w:tc>
@@ -1767,6 +2546,1996 @@
           <w:szCs w:val="24"/>
         </w:rPr>
       </w:pPr>
+      <w:r>
+        <w:rPr>
+          <w:rFonts w:ascii="Times New Roman" w:hAnsi="Times New Roman" w:cs="Times New Roman"/>
+          <w:b/>
+          <w:bCs/>
+          <w:sz w:val="24"/>
+          <w:szCs w:val="24"/>
+        </w:rPr>
+        <w:t>Euro Countries</w:t>
+      </w:r>
+    </w:p>
+    <w:tbl>
+      <w:tblPr>
+        <w:tblStyle w:val="TableGrid"/>
+        <w:tblW w:w="0" w:type="auto"/>
+        <w:tblLook w:val="04A0" w:firstRow="1" w:lastRow="0" w:firstColumn="1" w:lastColumn="0" w:noHBand="0" w:noVBand="1"/>
+      </w:tblPr>
+      <w:tblGrid>
+        <w:gridCol w:w="2337"/>
+        <w:gridCol w:w="2337"/>
+        <w:gridCol w:w="2338"/>
+        <w:gridCol w:w="2338"/>
+      </w:tblGrid>
+      <w:tr>
+        <w:tc>
+          <w:tcPr>
+            <w:tcW w:w="2337" w:type="dxa"/>
+          </w:tcPr>
+          <w:p>
+            <w:pPr>
+              <w:rPr>
+                <w:rFonts w:ascii="Times New Roman" w:hAnsi="Times New Roman" w:cs="Times New Roman"/>
+                <w:b/>
+                <w:bCs/>
+                <w:sz w:val="24"/>
+                <w:szCs w:val="24"/>
+              </w:rPr>
+            </w:pPr>
+            <w:r>
+              <w:rPr>
+                <w:noProof/>
+              </w:rPr>
+              <w:drawing>
+                <wp:inline distT="0" distB="0" distL="0" distR="0" wp14:anchorId="1CB5CC85" wp14:editId="03EBD508">
+                  <wp:extent cx="2441448" cy="1828800"/>
+                  <wp:effectExtent l="0" t="0" r="0" b="0"/>
+                  <wp:docPr id="235787811" name="Picture 8"/>
+                  <wp:cNvGraphicFramePr>
+                    <a:graphicFrameLocks xmlns:a="http://schemas.openxmlformats.org/drawingml/2006/main" noChangeAspect="1"/>
+                  </wp:cNvGraphicFramePr>
+                  <a:graphic xmlns:a="http://schemas.openxmlformats.org/drawingml/2006/main">
+                    <a:graphicData uri="http://schemas.openxmlformats.org/drawingml/2006/picture">
+                      <pic:pic xmlns:pic="http://schemas.openxmlformats.org/drawingml/2006/picture">
+                        <pic:nvPicPr>
+                          <pic:cNvPr id="0" name="Picture 16"/>
+                          <pic:cNvPicPr>
+                            <a:picLocks noChangeAspect="1" noChangeArrowheads="1"/>
+                          </pic:cNvPicPr>
+                        </pic:nvPicPr>
+                        <pic:blipFill>
+                          <a:blip r:embed="rId13" cstate="print">
+                            <a:extLst>
+                              <a:ext uri="{28A0092B-C50C-407E-A947-70E740481C1C}">
+                                <a14:useLocalDpi xmlns:a14="http://schemas.microsoft.com/office/drawing/2010/main" val="0"/>
+                              </a:ext>
+                            </a:extLst>
+                          </a:blip>
+                          <a:srcRect/>
+                          <a:stretch>
+                            <a:fillRect/>
+                          </a:stretch>
+                        </pic:blipFill>
+                        <pic:spPr bwMode="auto">
+                          <a:xfrm>
+                            <a:off x="0" y="0"/>
+                            <a:ext cx="2441448" cy="1828800"/>
+                          </a:xfrm>
+                          <a:prstGeom prst="rect">
+                            <a:avLst/>
+                          </a:prstGeom>
+                          <a:noFill/>
+                          <a:ln>
+                            <a:noFill/>
+                          </a:ln>
+                        </pic:spPr>
+                      </pic:pic>
+                    </a:graphicData>
+                  </a:graphic>
+                </wp:inline>
+              </w:drawing>
+            </w:r>
+          </w:p>
+        </w:tc>
+        <w:tc>
+          <w:tcPr>
+            <w:tcW w:w="2337" w:type="dxa"/>
+          </w:tcPr>
+          <w:p>
+            <w:pPr>
+              <w:rPr>
+                <w:rFonts w:ascii="Times New Roman" w:hAnsi="Times New Roman" w:cs="Times New Roman"/>
+                <w:b/>
+                <w:bCs/>
+                <w:sz w:val="24"/>
+                <w:szCs w:val="24"/>
+              </w:rPr>
+            </w:pPr>
+            <w:r>
+              <w:rPr>
+                <w:noProof/>
+              </w:rPr>
+              <w:drawing>
+                <wp:inline distT="0" distB="0" distL="0" distR="0" wp14:anchorId="0094A8C3" wp14:editId="69A89869">
+                  <wp:extent cx="2441448" cy="1828800"/>
+                  <wp:effectExtent l="0" t="0" r="0" b="0"/>
+                  <wp:docPr id="272268868" name="Picture 9"/>
+                  <wp:cNvGraphicFramePr>
+                    <a:graphicFrameLocks xmlns:a="http://schemas.openxmlformats.org/drawingml/2006/main" noChangeAspect="1"/>
+                  </wp:cNvGraphicFramePr>
+                  <a:graphic xmlns:a="http://schemas.openxmlformats.org/drawingml/2006/main">
+                    <a:graphicData uri="http://schemas.openxmlformats.org/drawingml/2006/picture">
+                      <pic:pic xmlns:pic="http://schemas.openxmlformats.org/drawingml/2006/picture">
+                        <pic:nvPicPr>
+                          <pic:cNvPr id="0" name="Picture 18"/>
+                          <pic:cNvPicPr>
+                            <a:picLocks noChangeAspect="1" noChangeArrowheads="1"/>
+                          </pic:cNvPicPr>
+                        </pic:nvPicPr>
+                        <pic:blipFill>
+                          <a:blip r:embed="rId14" cstate="print">
+                            <a:extLst>
+                              <a:ext uri="{28A0092B-C50C-407E-A947-70E740481C1C}">
+                                <a14:useLocalDpi xmlns:a14="http://schemas.microsoft.com/office/drawing/2010/main" val="0"/>
+                              </a:ext>
+                            </a:extLst>
+                          </a:blip>
+                          <a:srcRect/>
+                          <a:stretch>
+                            <a:fillRect/>
+                          </a:stretch>
+                        </pic:blipFill>
+                        <pic:spPr bwMode="auto">
+                          <a:xfrm>
+                            <a:off x="0" y="0"/>
+                            <a:ext cx="2441448" cy="1828800"/>
+                          </a:xfrm>
+                          <a:prstGeom prst="rect">
+                            <a:avLst/>
+                          </a:prstGeom>
+                          <a:noFill/>
+                          <a:ln>
+                            <a:noFill/>
+                          </a:ln>
+                        </pic:spPr>
+                      </pic:pic>
+                    </a:graphicData>
+                  </a:graphic>
+                </wp:inline>
+              </w:drawing>
+            </w:r>
+          </w:p>
+        </w:tc>
+        <w:tc>
+          <w:tcPr>
+            <w:tcW w:w="2338" w:type="dxa"/>
+          </w:tcPr>
+          <w:p>
+            <w:pPr>
+              <w:rPr>
+                <w:rFonts w:ascii="Times New Roman" w:hAnsi="Times New Roman" w:cs="Times New Roman"/>
+                <w:b/>
+                <w:bCs/>
+                <w:sz w:val="24"/>
+                <w:szCs w:val="24"/>
+              </w:rPr>
+            </w:pPr>
+            <w:r>
+              <w:rPr>
+                <w:noProof/>
+              </w:rPr>
+              <w:drawing>
+                <wp:inline distT="0" distB="0" distL="0" distR="0" wp14:anchorId="24D42350" wp14:editId="6525793A">
+                  <wp:extent cx="2441448" cy="1828800"/>
+                  <wp:effectExtent l="0" t="0" r="0" b="0"/>
+                  <wp:docPr id="1624160359" name="Picture 10"/>
+                  <wp:cNvGraphicFramePr>
+                    <a:graphicFrameLocks xmlns:a="http://schemas.openxmlformats.org/drawingml/2006/main" noChangeAspect="1"/>
+                  </wp:cNvGraphicFramePr>
+                  <a:graphic xmlns:a="http://schemas.openxmlformats.org/drawingml/2006/main">
+                    <a:graphicData uri="http://schemas.openxmlformats.org/drawingml/2006/picture">
+                      <pic:pic xmlns:pic="http://schemas.openxmlformats.org/drawingml/2006/picture">
+                        <pic:nvPicPr>
+                          <pic:cNvPr id="0" name="Picture 20"/>
+                          <pic:cNvPicPr>
+                            <a:picLocks noChangeAspect="1" noChangeArrowheads="1"/>
+                          </pic:cNvPicPr>
+                        </pic:nvPicPr>
+                        <pic:blipFill>
+                          <a:blip r:embed="rId15" cstate="print">
+                            <a:extLst>
+                              <a:ext uri="{28A0092B-C50C-407E-A947-70E740481C1C}">
+                                <a14:useLocalDpi xmlns:a14="http://schemas.microsoft.com/office/drawing/2010/main" val="0"/>
+                              </a:ext>
+                            </a:extLst>
+                          </a:blip>
+                          <a:srcRect/>
+                          <a:stretch>
+                            <a:fillRect/>
+                          </a:stretch>
+                        </pic:blipFill>
+                        <pic:spPr bwMode="auto">
+                          <a:xfrm>
+                            <a:off x="0" y="0"/>
+                            <a:ext cx="2441448" cy="1828800"/>
+                          </a:xfrm>
+                          <a:prstGeom prst="rect">
+                            <a:avLst/>
+                          </a:prstGeom>
+                          <a:noFill/>
+                          <a:ln>
+                            <a:noFill/>
+                          </a:ln>
+                        </pic:spPr>
+                      </pic:pic>
+                    </a:graphicData>
+                  </a:graphic>
+                </wp:inline>
+              </w:drawing>
+            </w:r>
+          </w:p>
+        </w:tc>
+        <w:tc>
+          <w:tcPr>
+            <w:tcW w:w="2338" w:type="dxa"/>
+          </w:tcPr>
+          <w:p>
+            <w:pPr>
+              <w:rPr>
+                <w:rFonts w:ascii="Times New Roman" w:hAnsi="Times New Roman" w:cs="Times New Roman"/>
+                <w:b/>
+                <w:bCs/>
+                <w:sz w:val="24"/>
+                <w:szCs w:val="24"/>
+              </w:rPr>
+            </w:pPr>
+            <w:r>
+              <w:rPr>
+                <w:rFonts w:ascii="Times New Roman" w:hAnsi="Times New Roman" w:cs="Times New Roman"/>
+                <w:b/>
+                <w:bCs/>
+                <w:sz w:val="24"/>
+                <w:szCs w:val="24"/>
+              </w:rPr>
+              <w:t xml:space="preserve">Cyprus </w:t>
+            </w:r>
+          </w:p>
+        </w:tc>
+      </w:tr>
+      <w:tr>
+        <w:tc>
+          <w:tcPr>
+            <w:tcW w:w="2337" w:type="dxa"/>
+          </w:tcPr>
+          <w:p>
+            <w:pPr>
+              <w:rPr>
+                <w:rFonts w:ascii="Times New Roman" w:hAnsi="Times New Roman" w:cs="Times New Roman"/>
+                <w:b/>
+                <w:bCs/>
+                <w:sz w:val="24"/>
+                <w:szCs w:val="24"/>
+              </w:rPr>
+            </w:pPr>
+            <w:r>
+              <w:rPr>
+                <w:noProof/>
+              </w:rPr>
+              <w:drawing>
+                <wp:inline distT="0" distB="0" distL="0" distR="0" wp14:anchorId="5A1C3584" wp14:editId="3D9A57C2">
+                  <wp:extent cx="2441448" cy="1828800"/>
+                  <wp:effectExtent l="0" t="0" r="0" b="0"/>
+                  <wp:docPr id="76603857" name="Picture 11"/>
+                  <wp:cNvGraphicFramePr>
+                    <a:graphicFrameLocks xmlns:a="http://schemas.openxmlformats.org/drawingml/2006/main" noChangeAspect="1"/>
+                  </wp:cNvGraphicFramePr>
+                  <a:graphic xmlns:a="http://schemas.openxmlformats.org/drawingml/2006/main">
+                    <a:graphicData uri="http://schemas.openxmlformats.org/drawingml/2006/picture">
+                      <pic:pic xmlns:pic="http://schemas.openxmlformats.org/drawingml/2006/picture">
+                        <pic:nvPicPr>
+                          <pic:cNvPr id="0" name="Picture 22"/>
+                          <pic:cNvPicPr>
+                            <a:picLocks noChangeAspect="1" noChangeArrowheads="1"/>
+                          </pic:cNvPicPr>
+                        </pic:nvPicPr>
+                        <pic:blipFill>
+                          <a:blip r:embed="rId16" cstate="print">
+                            <a:extLst>
+                              <a:ext uri="{28A0092B-C50C-407E-A947-70E740481C1C}">
+                                <a14:useLocalDpi xmlns:a14="http://schemas.microsoft.com/office/drawing/2010/main" val="0"/>
+                              </a:ext>
+                            </a:extLst>
+                          </a:blip>
+                          <a:srcRect/>
+                          <a:stretch>
+                            <a:fillRect/>
+                          </a:stretch>
+                        </pic:blipFill>
+                        <pic:spPr bwMode="auto">
+                          <a:xfrm>
+                            <a:off x="0" y="0"/>
+                            <a:ext cx="2441448" cy="1828800"/>
+                          </a:xfrm>
+                          <a:prstGeom prst="rect">
+                            <a:avLst/>
+                          </a:prstGeom>
+                          <a:noFill/>
+                          <a:ln>
+                            <a:noFill/>
+                          </a:ln>
+                        </pic:spPr>
+                      </pic:pic>
+                    </a:graphicData>
+                  </a:graphic>
+                </wp:inline>
+              </w:drawing>
+            </w:r>
+          </w:p>
+        </w:tc>
+        <w:tc>
+          <w:tcPr>
+            <w:tcW w:w="2337" w:type="dxa"/>
+          </w:tcPr>
+          <w:p>
+            <w:pPr>
+              <w:rPr>
+                <w:rFonts w:ascii="Times New Roman" w:hAnsi="Times New Roman" w:cs="Times New Roman"/>
+                <w:b/>
+                <w:bCs/>
+                <w:sz w:val="24"/>
+                <w:szCs w:val="24"/>
+              </w:rPr>
+            </w:pPr>
+            <w:r>
+              <w:rPr>
+                <w:noProof/>
+              </w:rPr>
+              <w:drawing>
+                <wp:inline distT="0" distB="0" distL="0" distR="0" wp14:anchorId="4C201209" wp14:editId="39B70728">
+                  <wp:extent cx="2441448" cy="1828800"/>
+                  <wp:effectExtent l="0" t="0" r="0" b="0"/>
+                  <wp:docPr id="1600916571" name="Picture 12"/>
+                  <wp:cNvGraphicFramePr>
+                    <a:graphicFrameLocks xmlns:a="http://schemas.openxmlformats.org/drawingml/2006/main" noChangeAspect="1"/>
+                  </wp:cNvGraphicFramePr>
+                  <a:graphic xmlns:a="http://schemas.openxmlformats.org/drawingml/2006/main">
+                    <a:graphicData uri="http://schemas.openxmlformats.org/drawingml/2006/picture">
+                      <pic:pic xmlns:pic="http://schemas.openxmlformats.org/drawingml/2006/picture">
+                        <pic:nvPicPr>
+                          <pic:cNvPr id="0" name="Picture 24"/>
+                          <pic:cNvPicPr>
+                            <a:picLocks noChangeAspect="1" noChangeArrowheads="1"/>
+                          </pic:cNvPicPr>
+                        </pic:nvPicPr>
+                        <pic:blipFill>
+                          <a:blip r:embed="rId17" cstate="print">
+                            <a:extLst>
+                              <a:ext uri="{28A0092B-C50C-407E-A947-70E740481C1C}">
+                                <a14:useLocalDpi xmlns:a14="http://schemas.microsoft.com/office/drawing/2010/main" val="0"/>
+                              </a:ext>
+                            </a:extLst>
+                          </a:blip>
+                          <a:srcRect/>
+                          <a:stretch>
+                            <a:fillRect/>
+                          </a:stretch>
+                        </pic:blipFill>
+                        <pic:spPr bwMode="auto">
+                          <a:xfrm>
+                            <a:off x="0" y="0"/>
+                            <a:ext cx="2441448" cy="1828800"/>
+                          </a:xfrm>
+                          <a:prstGeom prst="rect">
+                            <a:avLst/>
+                          </a:prstGeom>
+                          <a:noFill/>
+                          <a:ln>
+                            <a:noFill/>
+                          </a:ln>
+                        </pic:spPr>
+                      </pic:pic>
+                    </a:graphicData>
+                  </a:graphic>
+                </wp:inline>
+              </w:drawing>
+            </w:r>
+          </w:p>
+        </w:tc>
+        <w:tc>
+          <w:tcPr>
+            <w:tcW w:w="2338" w:type="dxa"/>
+          </w:tcPr>
+          <w:p>
+            <w:pPr>
+              <w:rPr>
+                <w:rFonts w:ascii="Times New Roman" w:hAnsi="Times New Roman" w:cs="Times New Roman"/>
+                <w:b/>
+                <w:bCs/>
+                <w:sz w:val="24"/>
+                <w:szCs w:val="24"/>
+              </w:rPr>
+            </w:pPr>
+            <w:r>
+              <w:rPr>
+                <w:noProof/>
+              </w:rPr>
+              <w:drawing>
+                <wp:inline distT="0" distB="0" distL="0" distR="0" wp14:anchorId="7F974FF7" wp14:editId="07A40095">
+                  <wp:extent cx="2441448" cy="1828800"/>
+                  <wp:effectExtent l="0" t="0" r="0" b="0"/>
+                  <wp:docPr id="303240702" name="Picture 13"/>
+                  <wp:cNvGraphicFramePr>
+                    <a:graphicFrameLocks xmlns:a="http://schemas.openxmlformats.org/drawingml/2006/main" noChangeAspect="1"/>
+                  </wp:cNvGraphicFramePr>
+                  <a:graphic xmlns:a="http://schemas.openxmlformats.org/drawingml/2006/main">
+                    <a:graphicData uri="http://schemas.openxmlformats.org/drawingml/2006/picture">
+                      <pic:pic xmlns:pic="http://schemas.openxmlformats.org/drawingml/2006/picture">
+                        <pic:nvPicPr>
+                          <pic:cNvPr id="0" name="Picture 26"/>
+                          <pic:cNvPicPr>
+                            <a:picLocks noChangeAspect="1" noChangeArrowheads="1"/>
+                          </pic:cNvPicPr>
+                        </pic:nvPicPr>
+                        <pic:blipFill>
+                          <a:blip r:embed="rId18" cstate="print">
+                            <a:extLst>
+                              <a:ext uri="{28A0092B-C50C-407E-A947-70E740481C1C}">
+                                <a14:useLocalDpi xmlns:a14="http://schemas.microsoft.com/office/drawing/2010/main" val="0"/>
+                              </a:ext>
+                            </a:extLst>
+                          </a:blip>
+                          <a:srcRect/>
+                          <a:stretch>
+                            <a:fillRect/>
+                          </a:stretch>
+                        </pic:blipFill>
+                        <pic:spPr bwMode="auto">
+                          <a:xfrm>
+                            <a:off x="0" y="0"/>
+                            <a:ext cx="2441448" cy="1828800"/>
+                          </a:xfrm>
+                          <a:prstGeom prst="rect">
+                            <a:avLst/>
+                          </a:prstGeom>
+                          <a:noFill/>
+                          <a:ln>
+                            <a:noFill/>
+                          </a:ln>
+                        </pic:spPr>
+                      </pic:pic>
+                    </a:graphicData>
+                  </a:graphic>
+                </wp:inline>
+              </w:drawing>
+            </w:r>
+          </w:p>
+        </w:tc>
+        <w:tc>
+          <w:tcPr>
+            <w:tcW w:w="2338" w:type="dxa"/>
+          </w:tcPr>
+          <w:p>
+            <w:pPr>
+              <w:rPr>
+                <w:rFonts w:ascii="Times New Roman" w:hAnsi="Times New Roman" w:cs="Times New Roman"/>
+                <w:b/>
+                <w:bCs/>
+                <w:sz w:val="24"/>
+                <w:szCs w:val="24"/>
+              </w:rPr>
+            </w:pPr>
+            <w:r>
+              <w:rPr>
+                <w:noProof/>
+              </w:rPr>
+              <w:drawing>
+                <wp:inline distT="0" distB="0" distL="0" distR="0" wp14:anchorId="5C496021" wp14:editId="62162C07">
+                  <wp:extent cx="2441448" cy="1828800"/>
+                  <wp:effectExtent l="0" t="0" r="0" b="0"/>
+                  <wp:docPr id="1052352773" name="Picture 14"/>
+                  <wp:cNvGraphicFramePr>
+                    <a:graphicFrameLocks xmlns:a="http://schemas.openxmlformats.org/drawingml/2006/main" noChangeAspect="1"/>
+                  </wp:cNvGraphicFramePr>
+                  <a:graphic xmlns:a="http://schemas.openxmlformats.org/drawingml/2006/main">
+                    <a:graphicData uri="http://schemas.openxmlformats.org/drawingml/2006/picture">
+                      <pic:pic xmlns:pic="http://schemas.openxmlformats.org/drawingml/2006/picture">
+                        <pic:nvPicPr>
+                          <pic:cNvPr id="0" name="Picture 28"/>
+                          <pic:cNvPicPr>
+                            <a:picLocks noChangeAspect="1" noChangeArrowheads="1"/>
+                          </pic:cNvPicPr>
+                        </pic:nvPicPr>
+                        <pic:blipFill>
+                          <a:blip r:embed="rId19" cstate="print">
+                            <a:extLst>
+                              <a:ext uri="{28A0092B-C50C-407E-A947-70E740481C1C}">
+                                <a14:useLocalDpi xmlns:a14="http://schemas.microsoft.com/office/drawing/2010/main" val="0"/>
+                              </a:ext>
+                            </a:extLst>
+                          </a:blip>
+                          <a:srcRect/>
+                          <a:stretch>
+                            <a:fillRect/>
+                          </a:stretch>
+                        </pic:blipFill>
+                        <pic:spPr bwMode="auto">
+                          <a:xfrm>
+                            <a:off x="0" y="0"/>
+                            <a:ext cx="2441448" cy="1828800"/>
+                          </a:xfrm>
+                          <a:prstGeom prst="rect">
+                            <a:avLst/>
+                          </a:prstGeom>
+                          <a:noFill/>
+                          <a:ln>
+                            <a:noFill/>
+                          </a:ln>
+                        </pic:spPr>
+                      </pic:pic>
+                    </a:graphicData>
+                  </a:graphic>
+                </wp:inline>
+              </w:drawing>
+            </w:r>
+          </w:p>
+        </w:tc>
+      </w:tr>
+      <w:tr>
+        <w:tc>
+          <w:tcPr>
+            <w:tcW w:w="2337" w:type="dxa"/>
+          </w:tcPr>
+          <w:p>
+            <w:pPr>
+              <w:rPr>
+                <w:rFonts w:ascii="Times New Roman" w:hAnsi="Times New Roman" w:cs="Times New Roman"/>
+                <w:b/>
+                <w:bCs/>
+                <w:sz w:val="24"/>
+                <w:szCs w:val="24"/>
+              </w:rPr>
+            </w:pPr>
+            <w:r>
+              <w:rPr>
+                <w:noProof/>
+              </w:rPr>
+              <w:drawing>
+                <wp:inline distT="0" distB="0" distL="0" distR="0" wp14:anchorId="0E97EC65" wp14:editId="27F0F5E5">
+                  <wp:extent cx="2441448" cy="1828800"/>
+                  <wp:effectExtent l="0" t="0" r="0" b="0"/>
+                  <wp:docPr id="1527469751" name="Picture 15"/>
+                  <wp:cNvGraphicFramePr>
+                    <a:graphicFrameLocks xmlns:a="http://schemas.openxmlformats.org/drawingml/2006/main" noChangeAspect="1"/>
+                  </wp:cNvGraphicFramePr>
+                  <a:graphic xmlns:a="http://schemas.openxmlformats.org/drawingml/2006/main">
+                    <a:graphicData uri="http://schemas.openxmlformats.org/drawingml/2006/picture">
+                      <pic:pic xmlns:pic="http://schemas.openxmlformats.org/drawingml/2006/picture">
+                        <pic:nvPicPr>
+                          <pic:cNvPr id="0" name="Picture 30"/>
+                          <pic:cNvPicPr>
+                            <a:picLocks noChangeAspect="1" noChangeArrowheads="1"/>
+                          </pic:cNvPicPr>
+                        </pic:nvPicPr>
+                        <pic:blipFill>
+                          <a:blip r:embed="rId20" cstate="print">
+                            <a:extLst>
+                              <a:ext uri="{28A0092B-C50C-407E-A947-70E740481C1C}">
+                                <a14:useLocalDpi xmlns:a14="http://schemas.microsoft.com/office/drawing/2010/main" val="0"/>
+                              </a:ext>
+                            </a:extLst>
+                          </a:blip>
+                          <a:srcRect/>
+                          <a:stretch>
+                            <a:fillRect/>
+                          </a:stretch>
+                        </pic:blipFill>
+                        <pic:spPr bwMode="auto">
+                          <a:xfrm>
+                            <a:off x="0" y="0"/>
+                            <a:ext cx="2441448" cy="1828800"/>
+                          </a:xfrm>
+                          <a:prstGeom prst="rect">
+                            <a:avLst/>
+                          </a:prstGeom>
+                          <a:noFill/>
+                          <a:ln>
+                            <a:noFill/>
+                          </a:ln>
+                        </pic:spPr>
+                      </pic:pic>
+                    </a:graphicData>
+                  </a:graphic>
+                </wp:inline>
+              </w:drawing>
+            </w:r>
+          </w:p>
+        </w:tc>
+        <w:tc>
+          <w:tcPr>
+            <w:tcW w:w="2337" w:type="dxa"/>
+          </w:tcPr>
+          <w:p>
+            <w:pPr>
+              <w:rPr>
+                <w:rFonts w:ascii="Times New Roman" w:hAnsi="Times New Roman" w:cs="Times New Roman"/>
+                <w:b/>
+                <w:bCs/>
+                <w:sz w:val="24"/>
+                <w:szCs w:val="24"/>
+              </w:rPr>
+            </w:pPr>
+            <w:r>
+              <w:rPr>
+                <w:noProof/>
+              </w:rPr>
+              <w:drawing>
+                <wp:inline distT="0" distB="0" distL="0" distR="0" wp14:anchorId="4453A131" wp14:editId="6DB08526">
+                  <wp:extent cx="2441448" cy="1828800"/>
+                  <wp:effectExtent l="0" t="0" r="0" b="0"/>
+                  <wp:docPr id="611184209" name="Picture 16"/>
+                  <wp:cNvGraphicFramePr>
+                    <a:graphicFrameLocks xmlns:a="http://schemas.openxmlformats.org/drawingml/2006/main" noChangeAspect="1"/>
+                  </wp:cNvGraphicFramePr>
+                  <a:graphic xmlns:a="http://schemas.openxmlformats.org/drawingml/2006/main">
+                    <a:graphicData uri="http://schemas.openxmlformats.org/drawingml/2006/picture">
+                      <pic:pic xmlns:pic="http://schemas.openxmlformats.org/drawingml/2006/picture">
+                        <pic:nvPicPr>
+                          <pic:cNvPr id="0" name="Picture 32"/>
+                          <pic:cNvPicPr>
+                            <a:picLocks noChangeAspect="1" noChangeArrowheads="1"/>
+                          </pic:cNvPicPr>
+                        </pic:nvPicPr>
+                        <pic:blipFill>
+                          <a:blip r:embed="rId21" cstate="print">
+                            <a:extLst>
+                              <a:ext uri="{28A0092B-C50C-407E-A947-70E740481C1C}">
+                                <a14:useLocalDpi xmlns:a14="http://schemas.microsoft.com/office/drawing/2010/main" val="0"/>
+                              </a:ext>
+                            </a:extLst>
+                          </a:blip>
+                          <a:srcRect/>
+                          <a:stretch>
+                            <a:fillRect/>
+                          </a:stretch>
+                        </pic:blipFill>
+                        <pic:spPr bwMode="auto">
+                          <a:xfrm>
+                            <a:off x="0" y="0"/>
+                            <a:ext cx="2441448" cy="1828800"/>
+                          </a:xfrm>
+                          <a:prstGeom prst="rect">
+                            <a:avLst/>
+                          </a:prstGeom>
+                          <a:noFill/>
+                          <a:ln>
+                            <a:noFill/>
+                          </a:ln>
+                        </pic:spPr>
+                      </pic:pic>
+                    </a:graphicData>
+                  </a:graphic>
+                </wp:inline>
+              </w:drawing>
+            </w:r>
+          </w:p>
+        </w:tc>
+        <w:tc>
+          <w:tcPr>
+            <w:tcW w:w="2338" w:type="dxa"/>
+          </w:tcPr>
+          <w:p>
+            <w:pPr>
+              <w:rPr>
+                <w:rFonts w:ascii="Times New Roman" w:hAnsi="Times New Roman" w:cs="Times New Roman"/>
+                <w:b/>
+                <w:bCs/>
+                <w:sz w:val="24"/>
+                <w:szCs w:val="24"/>
+              </w:rPr>
+            </w:pPr>
+            <w:r>
+              <w:rPr>
+                <w:noProof/>
+              </w:rPr>
+              <w:drawing>
+                <wp:inline distT="0" distB="0" distL="0" distR="0" wp14:anchorId="4CA43F27" wp14:editId="5206E5F3">
+                  <wp:extent cx="2441448" cy="1828800"/>
+                  <wp:effectExtent l="0" t="0" r="0" b="0"/>
+                  <wp:docPr id="2040842359" name="Picture 17"/>
+                  <wp:cNvGraphicFramePr>
+                    <a:graphicFrameLocks xmlns:a="http://schemas.openxmlformats.org/drawingml/2006/main" noChangeAspect="1"/>
+                  </wp:cNvGraphicFramePr>
+                  <a:graphic xmlns:a="http://schemas.openxmlformats.org/drawingml/2006/main">
+                    <a:graphicData uri="http://schemas.openxmlformats.org/drawingml/2006/picture">
+                      <pic:pic xmlns:pic="http://schemas.openxmlformats.org/drawingml/2006/picture">
+                        <pic:nvPicPr>
+                          <pic:cNvPr id="0" name="Picture 34"/>
+                          <pic:cNvPicPr>
+                            <a:picLocks noChangeAspect="1" noChangeArrowheads="1"/>
+                          </pic:cNvPicPr>
+                        </pic:nvPicPr>
+                        <pic:blipFill>
+                          <a:blip r:embed="rId22" cstate="print">
+                            <a:extLst>
+                              <a:ext uri="{28A0092B-C50C-407E-A947-70E740481C1C}">
+                                <a14:useLocalDpi xmlns:a14="http://schemas.microsoft.com/office/drawing/2010/main" val="0"/>
+                              </a:ext>
+                            </a:extLst>
+                          </a:blip>
+                          <a:srcRect/>
+                          <a:stretch>
+                            <a:fillRect/>
+                          </a:stretch>
+                        </pic:blipFill>
+                        <pic:spPr bwMode="auto">
+                          <a:xfrm>
+                            <a:off x="0" y="0"/>
+                            <a:ext cx="2441448" cy="1828800"/>
+                          </a:xfrm>
+                          <a:prstGeom prst="rect">
+                            <a:avLst/>
+                          </a:prstGeom>
+                          <a:noFill/>
+                          <a:ln>
+                            <a:noFill/>
+                          </a:ln>
+                        </pic:spPr>
+                      </pic:pic>
+                    </a:graphicData>
+                  </a:graphic>
+                </wp:inline>
+              </w:drawing>
+            </w:r>
+          </w:p>
+        </w:tc>
+        <w:tc>
+          <w:tcPr>
+            <w:tcW w:w="2338" w:type="dxa"/>
+          </w:tcPr>
+          <w:p>
+            <w:pPr>
+              <w:rPr>
+                <w:rFonts w:ascii="Times New Roman" w:hAnsi="Times New Roman" w:cs="Times New Roman"/>
+                <w:b/>
+                <w:bCs/>
+                <w:sz w:val="24"/>
+                <w:szCs w:val="24"/>
+              </w:rPr>
+            </w:pPr>
+            <w:r>
+              <w:rPr>
+                <w:noProof/>
+              </w:rPr>
+              <w:drawing>
+                <wp:inline distT="0" distB="0" distL="0" distR="0" wp14:anchorId="1F40E48B" wp14:editId="1048C053">
+                  <wp:extent cx="2441448" cy="1828800"/>
+                  <wp:effectExtent l="0" t="0" r="0" b="0"/>
+                  <wp:docPr id="899627492" name="Picture 18"/>
+                  <wp:cNvGraphicFramePr>
+                    <a:graphicFrameLocks xmlns:a="http://schemas.openxmlformats.org/drawingml/2006/main" noChangeAspect="1"/>
+                  </wp:cNvGraphicFramePr>
+                  <a:graphic xmlns:a="http://schemas.openxmlformats.org/drawingml/2006/main">
+                    <a:graphicData uri="http://schemas.openxmlformats.org/drawingml/2006/picture">
+                      <pic:pic xmlns:pic="http://schemas.openxmlformats.org/drawingml/2006/picture">
+                        <pic:nvPicPr>
+                          <pic:cNvPr id="0" name="Picture 36"/>
+                          <pic:cNvPicPr>
+                            <a:picLocks noChangeAspect="1" noChangeArrowheads="1"/>
+                          </pic:cNvPicPr>
+                        </pic:nvPicPr>
+                        <pic:blipFill>
+                          <a:blip r:embed="rId23" cstate="print">
+                            <a:extLst>
+                              <a:ext uri="{28A0092B-C50C-407E-A947-70E740481C1C}">
+                                <a14:useLocalDpi xmlns:a14="http://schemas.microsoft.com/office/drawing/2010/main" val="0"/>
+                              </a:ext>
+                            </a:extLst>
+                          </a:blip>
+                          <a:srcRect/>
+                          <a:stretch>
+                            <a:fillRect/>
+                          </a:stretch>
+                        </pic:blipFill>
+                        <pic:spPr bwMode="auto">
+                          <a:xfrm>
+                            <a:off x="0" y="0"/>
+                            <a:ext cx="2441448" cy="1828800"/>
+                          </a:xfrm>
+                          <a:prstGeom prst="rect">
+                            <a:avLst/>
+                          </a:prstGeom>
+                          <a:noFill/>
+                          <a:ln>
+                            <a:noFill/>
+                          </a:ln>
+                        </pic:spPr>
+                      </pic:pic>
+                    </a:graphicData>
+                  </a:graphic>
+                </wp:inline>
+              </w:drawing>
+            </w:r>
+          </w:p>
+        </w:tc>
+      </w:tr>
+      <w:tr>
+        <w:tc>
+          <w:tcPr>
+            <w:tcW w:w="2337" w:type="dxa"/>
+          </w:tcPr>
+          <w:p>
+            <w:pPr>
+              <w:rPr>
+                <w:rFonts w:ascii="Times New Roman" w:hAnsi="Times New Roman" w:cs="Times New Roman"/>
+                <w:b/>
+                <w:bCs/>
+                <w:sz w:val="24"/>
+                <w:szCs w:val="24"/>
+              </w:rPr>
+            </w:pPr>
+            <w:r>
+              <w:rPr>
+                <w:noProof/>
+              </w:rPr>
+              <w:drawing>
+                <wp:inline distT="0" distB="0" distL="0" distR="0" wp14:anchorId="24D99A59" wp14:editId="16568569">
+                  <wp:extent cx="2441448" cy="1828800"/>
+                  <wp:effectExtent l="0" t="0" r="0" b="0"/>
+                  <wp:docPr id="912343944" name="Picture 19"/>
+                  <wp:cNvGraphicFramePr>
+                    <a:graphicFrameLocks xmlns:a="http://schemas.openxmlformats.org/drawingml/2006/main" noChangeAspect="1"/>
+                  </wp:cNvGraphicFramePr>
+                  <a:graphic xmlns:a="http://schemas.openxmlformats.org/drawingml/2006/main">
+                    <a:graphicData uri="http://schemas.openxmlformats.org/drawingml/2006/picture">
+                      <pic:pic xmlns:pic="http://schemas.openxmlformats.org/drawingml/2006/picture">
+                        <pic:nvPicPr>
+                          <pic:cNvPr id="0" name="Picture 38"/>
+                          <pic:cNvPicPr>
+                            <a:picLocks noChangeAspect="1" noChangeArrowheads="1"/>
+                          </pic:cNvPicPr>
+                        </pic:nvPicPr>
+                        <pic:blipFill>
+                          <a:blip r:embed="rId24" cstate="print">
+                            <a:extLst>
+                              <a:ext uri="{28A0092B-C50C-407E-A947-70E740481C1C}">
+                                <a14:useLocalDpi xmlns:a14="http://schemas.microsoft.com/office/drawing/2010/main" val="0"/>
+                              </a:ext>
+                            </a:extLst>
+                          </a:blip>
+                          <a:srcRect/>
+                          <a:stretch>
+                            <a:fillRect/>
+                          </a:stretch>
+                        </pic:blipFill>
+                        <pic:spPr bwMode="auto">
+                          <a:xfrm>
+                            <a:off x="0" y="0"/>
+                            <a:ext cx="2441448" cy="1828800"/>
+                          </a:xfrm>
+                          <a:prstGeom prst="rect">
+                            <a:avLst/>
+                          </a:prstGeom>
+                          <a:noFill/>
+                          <a:ln>
+                            <a:noFill/>
+                          </a:ln>
+                        </pic:spPr>
+                      </pic:pic>
+                    </a:graphicData>
+                  </a:graphic>
+                </wp:inline>
+              </w:drawing>
+            </w:r>
+          </w:p>
+        </w:tc>
+        <w:tc>
+          <w:tcPr>
+            <w:tcW w:w="2337" w:type="dxa"/>
+          </w:tcPr>
+          <w:p>
+            <w:pPr>
+              <w:rPr>
+                <w:rFonts w:ascii="Times New Roman" w:hAnsi="Times New Roman" w:cs="Times New Roman"/>
+                <w:b/>
+                <w:bCs/>
+                <w:sz w:val="24"/>
+                <w:szCs w:val="24"/>
+              </w:rPr>
+            </w:pPr>
+            <w:r>
+              <w:rPr>
+                <w:noProof/>
+              </w:rPr>
+              <w:drawing>
+                <wp:inline distT="0" distB="0" distL="0" distR="0" wp14:anchorId="541A1307" wp14:editId="504230CA">
+                  <wp:extent cx="2441448" cy="1828800"/>
+                  <wp:effectExtent l="0" t="0" r="0" b="0"/>
+                  <wp:docPr id="29765907" name="Picture 20"/>
+                  <wp:cNvGraphicFramePr>
+                    <a:graphicFrameLocks xmlns:a="http://schemas.openxmlformats.org/drawingml/2006/main" noChangeAspect="1"/>
+                  </wp:cNvGraphicFramePr>
+                  <a:graphic xmlns:a="http://schemas.openxmlformats.org/drawingml/2006/main">
+                    <a:graphicData uri="http://schemas.openxmlformats.org/drawingml/2006/picture">
+                      <pic:pic xmlns:pic="http://schemas.openxmlformats.org/drawingml/2006/picture">
+                        <pic:nvPicPr>
+                          <pic:cNvPr id="0" name="Picture 40"/>
+                          <pic:cNvPicPr>
+                            <a:picLocks noChangeAspect="1" noChangeArrowheads="1"/>
+                          </pic:cNvPicPr>
+                        </pic:nvPicPr>
+                        <pic:blipFill>
+                          <a:blip r:embed="rId25" cstate="print">
+                            <a:extLst>
+                              <a:ext uri="{28A0092B-C50C-407E-A947-70E740481C1C}">
+                                <a14:useLocalDpi xmlns:a14="http://schemas.microsoft.com/office/drawing/2010/main" val="0"/>
+                              </a:ext>
+                            </a:extLst>
+                          </a:blip>
+                          <a:srcRect/>
+                          <a:stretch>
+                            <a:fillRect/>
+                          </a:stretch>
+                        </pic:blipFill>
+                        <pic:spPr bwMode="auto">
+                          <a:xfrm>
+                            <a:off x="0" y="0"/>
+                            <a:ext cx="2441448" cy="1828800"/>
+                          </a:xfrm>
+                          <a:prstGeom prst="rect">
+                            <a:avLst/>
+                          </a:prstGeom>
+                          <a:noFill/>
+                          <a:ln>
+                            <a:noFill/>
+                          </a:ln>
+                        </pic:spPr>
+                      </pic:pic>
+                    </a:graphicData>
+                  </a:graphic>
+                </wp:inline>
+              </w:drawing>
+            </w:r>
+          </w:p>
+        </w:tc>
+        <w:tc>
+          <w:tcPr>
+            <w:tcW w:w="2338" w:type="dxa"/>
+          </w:tcPr>
+          <w:p>
+            <w:pPr>
+              <w:rPr>
+                <w:rFonts w:ascii="Times New Roman" w:hAnsi="Times New Roman" w:cs="Times New Roman"/>
+                <w:b/>
+                <w:bCs/>
+                <w:sz w:val="24"/>
+                <w:szCs w:val="24"/>
+              </w:rPr>
+            </w:pPr>
+            <w:r>
+              <w:rPr>
+                <w:noProof/>
+              </w:rPr>
+              <w:drawing>
+                <wp:inline distT="0" distB="0" distL="0" distR="0" wp14:anchorId="05FEFE71" wp14:editId="27144906">
+                  <wp:extent cx="2441448" cy="1828800"/>
+                  <wp:effectExtent l="0" t="0" r="0" b="0"/>
+                  <wp:docPr id="2084002655" name="Picture 21"/>
+                  <wp:cNvGraphicFramePr>
+                    <a:graphicFrameLocks xmlns:a="http://schemas.openxmlformats.org/drawingml/2006/main" noChangeAspect="1"/>
+                  </wp:cNvGraphicFramePr>
+                  <a:graphic xmlns:a="http://schemas.openxmlformats.org/drawingml/2006/main">
+                    <a:graphicData uri="http://schemas.openxmlformats.org/drawingml/2006/picture">
+                      <pic:pic xmlns:pic="http://schemas.openxmlformats.org/drawingml/2006/picture">
+                        <pic:nvPicPr>
+                          <pic:cNvPr id="0" name="Picture 42"/>
+                          <pic:cNvPicPr>
+                            <a:picLocks noChangeAspect="1" noChangeArrowheads="1"/>
+                          </pic:cNvPicPr>
+                        </pic:nvPicPr>
+                        <pic:blipFill>
+                          <a:blip r:embed="rId26" cstate="print">
+                            <a:extLst>
+                              <a:ext uri="{28A0092B-C50C-407E-A947-70E740481C1C}">
+                                <a14:useLocalDpi xmlns:a14="http://schemas.microsoft.com/office/drawing/2010/main" val="0"/>
+                              </a:ext>
+                            </a:extLst>
+                          </a:blip>
+                          <a:srcRect/>
+                          <a:stretch>
+                            <a:fillRect/>
+                          </a:stretch>
+                        </pic:blipFill>
+                        <pic:spPr bwMode="auto">
+                          <a:xfrm>
+                            <a:off x="0" y="0"/>
+                            <a:ext cx="2441448" cy="1828800"/>
+                          </a:xfrm>
+                          <a:prstGeom prst="rect">
+                            <a:avLst/>
+                          </a:prstGeom>
+                          <a:noFill/>
+                          <a:ln>
+                            <a:noFill/>
+                          </a:ln>
+                        </pic:spPr>
+                      </pic:pic>
+                    </a:graphicData>
+                  </a:graphic>
+                </wp:inline>
+              </w:drawing>
+            </w:r>
+          </w:p>
+        </w:tc>
+        <w:tc>
+          <w:tcPr>
+            <w:tcW w:w="2338" w:type="dxa"/>
+          </w:tcPr>
+          <w:p>
+            <w:pPr>
+              <w:rPr>
+                <w:rFonts w:ascii="Times New Roman" w:hAnsi="Times New Roman" w:cs="Times New Roman"/>
+                <w:b/>
+                <w:bCs/>
+                <w:sz w:val="24"/>
+                <w:szCs w:val="24"/>
+              </w:rPr>
+            </w:pPr>
+            <w:r>
+              <w:rPr>
+                <w:noProof/>
+              </w:rPr>
+              <w:drawing>
+                <wp:inline distT="0" distB="0" distL="0" distR="0" wp14:anchorId="3487B7D5" wp14:editId="77919529">
+                  <wp:extent cx="2441448" cy="1828800"/>
+                  <wp:effectExtent l="0" t="0" r="0" b="0"/>
+                  <wp:docPr id="594763369" name="Picture 22"/>
+                  <wp:cNvGraphicFramePr>
+                    <a:graphicFrameLocks xmlns:a="http://schemas.openxmlformats.org/drawingml/2006/main" noChangeAspect="1"/>
+                  </wp:cNvGraphicFramePr>
+                  <a:graphic xmlns:a="http://schemas.openxmlformats.org/drawingml/2006/main">
+                    <a:graphicData uri="http://schemas.openxmlformats.org/drawingml/2006/picture">
+                      <pic:pic xmlns:pic="http://schemas.openxmlformats.org/drawingml/2006/picture">
+                        <pic:nvPicPr>
+                          <pic:cNvPr id="0" name="Picture 44"/>
+                          <pic:cNvPicPr>
+                            <a:picLocks noChangeAspect="1" noChangeArrowheads="1"/>
+                          </pic:cNvPicPr>
+                        </pic:nvPicPr>
+                        <pic:blipFill>
+                          <a:blip r:embed="rId8" cstate="print">
+                            <a:extLst>
+                              <a:ext uri="{28A0092B-C50C-407E-A947-70E740481C1C}">
+                                <a14:useLocalDpi xmlns:a14="http://schemas.microsoft.com/office/drawing/2010/main" val="0"/>
+                              </a:ext>
+                            </a:extLst>
+                          </a:blip>
+                          <a:srcRect/>
+                          <a:stretch>
+                            <a:fillRect/>
+                          </a:stretch>
+                        </pic:blipFill>
+                        <pic:spPr bwMode="auto">
+                          <a:xfrm>
+                            <a:off x="0" y="0"/>
+                            <a:ext cx="2441448" cy="1828800"/>
+                          </a:xfrm>
+                          <a:prstGeom prst="rect">
+                            <a:avLst/>
+                          </a:prstGeom>
+                          <a:noFill/>
+                          <a:ln>
+                            <a:noFill/>
+                          </a:ln>
+                        </pic:spPr>
+                      </pic:pic>
+                    </a:graphicData>
+                  </a:graphic>
+                </wp:inline>
+              </w:drawing>
+            </w:r>
+          </w:p>
+        </w:tc>
+      </w:tr>
+      <w:tr>
+        <w:tc>
+          <w:tcPr>
+            <w:tcW w:w="2337" w:type="dxa"/>
+          </w:tcPr>
+          <w:p>
+            <w:pPr>
+              <w:rPr>
+                <w:rFonts w:ascii="Times New Roman" w:hAnsi="Times New Roman" w:cs="Times New Roman"/>
+                <w:b/>
+                <w:bCs/>
+                <w:sz w:val="24"/>
+                <w:szCs w:val="24"/>
+              </w:rPr>
+            </w:pPr>
+            <w:r>
+              <w:rPr>
+                <w:noProof/>
+              </w:rPr>
+              <w:drawing>
+                <wp:inline distT="0" distB="0" distL="0" distR="0" wp14:anchorId="5112F8D0" wp14:editId="01F03799">
+                  <wp:extent cx="2441448" cy="1828800"/>
+                  <wp:effectExtent l="0" t="0" r="0" b="0"/>
+                  <wp:docPr id="1219085286" name="Picture 23"/>
+                  <wp:cNvGraphicFramePr>
+                    <a:graphicFrameLocks xmlns:a="http://schemas.openxmlformats.org/drawingml/2006/main" noChangeAspect="1"/>
+                  </wp:cNvGraphicFramePr>
+                  <a:graphic xmlns:a="http://schemas.openxmlformats.org/drawingml/2006/main">
+                    <a:graphicData uri="http://schemas.openxmlformats.org/drawingml/2006/picture">
+                      <pic:pic xmlns:pic="http://schemas.openxmlformats.org/drawingml/2006/picture">
+                        <pic:nvPicPr>
+                          <pic:cNvPr id="0" name="Picture 46"/>
+                          <pic:cNvPicPr>
+                            <a:picLocks noChangeAspect="1" noChangeArrowheads="1"/>
+                          </pic:cNvPicPr>
+                        </pic:nvPicPr>
+                        <pic:blipFill>
+                          <a:blip r:embed="rId27" cstate="print">
+                            <a:extLst>
+                              <a:ext uri="{28A0092B-C50C-407E-A947-70E740481C1C}">
+                                <a14:useLocalDpi xmlns:a14="http://schemas.microsoft.com/office/drawing/2010/main" val="0"/>
+                              </a:ext>
+                            </a:extLst>
+                          </a:blip>
+                          <a:srcRect/>
+                          <a:stretch>
+                            <a:fillRect/>
+                          </a:stretch>
+                        </pic:blipFill>
+                        <pic:spPr bwMode="auto">
+                          <a:xfrm>
+                            <a:off x="0" y="0"/>
+                            <a:ext cx="2441448" cy="1828800"/>
+                          </a:xfrm>
+                          <a:prstGeom prst="rect">
+                            <a:avLst/>
+                          </a:prstGeom>
+                          <a:noFill/>
+                          <a:ln>
+                            <a:noFill/>
+                          </a:ln>
+                        </pic:spPr>
+                      </pic:pic>
+                    </a:graphicData>
+                  </a:graphic>
+                </wp:inline>
+              </w:drawing>
+            </w:r>
+          </w:p>
+        </w:tc>
+        <w:tc>
+          <w:tcPr>
+            <w:tcW w:w="2337" w:type="dxa"/>
+          </w:tcPr>
+          <w:p>
+            <w:pPr>
+              <w:rPr>
+                <w:rFonts w:ascii="Times New Roman" w:hAnsi="Times New Roman" w:cs="Times New Roman"/>
+                <w:b/>
+                <w:bCs/>
+                <w:sz w:val="24"/>
+                <w:szCs w:val="24"/>
+              </w:rPr>
+            </w:pPr>
+            <w:r>
+              <w:rPr>
+                <w:noProof/>
+              </w:rPr>
+              <w:drawing>
+                <wp:anchor distT="0" distB="0" distL="114300" distR="114300" simplePos="0" relativeHeight="251658240" behindDoc="1" locked="0" layoutInCell="1" allowOverlap="1" wp14:anchorId="2F3D5566" wp14:editId="6BC865A4">
+                  <wp:simplePos x="0" y="0"/>
+                  <wp:positionH relativeFrom="column">
+                    <wp:posOffset>2337</wp:posOffset>
+                  </wp:positionH>
+                  <wp:positionV relativeFrom="paragraph">
+                    <wp:posOffset>1360</wp:posOffset>
+                  </wp:positionV>
+                  <wp:extent cx="2441448" cy="1828800"/>
+                  <wp:effectExtent l="0" t="0" r="0" b="0"/>
+                  <wp:wrapNone/>
+                  <wp:docPr id="705240580" name="Picture 24"/>
+                  <wp:cNvGraphicFramePr>
+                    <a:graphicFrameLocks xmlns:a="http://schemas.openxmlformats.org/drawingml/2006/main" noChangeAspect="1"/>
+                  </wp:cNvGraphicFramePr>
+                  <a:graphic xmlns:a="http://schemas.openxmlformats.org/drawingml/2006/main">
+                    <a:graphicData uri="http://schemas.openxmlformats.org/drawingml/2006/picture">
+                      <pic:pic xmlns:pic="http://schemas.openxmlformats.org/drawingml/2006/picture">
+                        <pic:nvPicPr>
+                          <pic:cNvPr id="0" name="Picture 49"/>
+                          <pic:cNvPicPr>
+                            <a:picLocks noChangeAspect="1" noChangeArrowheads="1"/>
+                          </pic:cNvPicPr>
+                        </pic:nvPicPr>
+                        <pic:blipFill>
+                          <a:blip r:embed="rId28" cstate="print">
+                            <a:extLst>
+                              <a:ext uri="{28A0092B-C50C-407E-A947-70E740481C1C}">
+                                <a14:useLocalDpi xmlns:a14="http://schemas.microsoft.com/office/drawing/2010/main" val="0"/>
+                              </a:ext>
+                            </a:extLst>
+                          </a:blip>
+                          <a:srcRect/>
+                          <a:stretch>
+                            <a:fillRect/>
+                          </a:stretch>
+                        </pic:blipFill>
+                        <pic:spPr bwMode="auto">
+                          <a:xfrm>
+                            <a:off x="0" y="0"/>
+                            <a:ext cx="2441448" cy="1828800"/>
+                          </a:xfrm>
+                          <a:prstGeom prst="rect">
+                            <a:avLst/>
+                          </a:prstGeom>
+                          <a:noFill/>
+                          <a:ln>
+                            <a:noFill/>
+                          </a:ln>
+                        </pic:spPr>
+                      </pic:pic>
+                    </a:graphicData>
+                  </a:graphic>
+                </wp:anchor>
+              </w:drawing>
+            </w:r>
+          </w:p>
+        </w:tc>
+        <w:tc>
+          <w:tcPr>
+            <w:tcW w:w="2338" w:type="dxa"/>
+          </w:tcPr>
+          <w:p>
+            <w:pPr>
+              <w:rPr>
+                <w:rFonts w:ascii="Times New Roman" w:hAnsi="Times New Roman" w:cs="Times New Roman"/>
+                <w:b/>
+                <w:bCs/>
+                <w:sz w:val="24"/>
+                <w:szCs w:val="24"/>
+              </w:rPr>
+            </w:pPr>
+            <w:r>
+              <w:rPr>
+                <w:noProof/>
+              </w:rPr>
+              <w:drawing>
+                <wp:inline distT="0" distB="0" distL="0" distR="0" wp14:anchorId="573B6D98" wp14:editId="2141939B">
+                  <wp:extent cx="2441448" cy="1828800"/>
+                  <wp:effectExtent l="0" t="0" r="0" b="0"/>
+                  <wp:docPr id="1421461692" name="Picture 25"/>
+                  <wp:cNvGraphicFramePr>
+                    <a:graphicFrameLocks xmlns:a="http://schemas.openxmlformats.org/drawingml/2006/main" noChangeAspect="1"/>
+                  </wp:cNvGraphicFramePr>
+                  <a:graphic xmlns:a="http://schemas.openxmlformats.org/drawingml/2006/main">
+                    <a:graphicData uri="http://schemas.openxmlformats.org/drawingml/2006/picture">
+                      <pic:pic xmlns:pic="http://schemas.openxmlformats.org/drawingml/2006/picture">
+                        <pic:nvPicPr>
+                          <pic:cNvPr id="0" name="Picture 51"/>
+                          <pic:cNvPicPr>
+                            <a:picLocks noChangeAspect="1" noChangeArrowheads="1"/>
+                          </pic:cNvPicPr>
+                        </pic:nvPicPr>
+                        <pic:blipFill>
+                          <a:blip r:embed="rId29" cstate="print">
+                            <a:extLst>
+                              <a:ext uri="{28A0092B-C50C-407E-A947-70E740481C1C}">
+                                <a14:useLocalDpi xmlns:a14="http://schemas.microsoft.com/office/drawing/2010/main" val="0"/>
+                              </a:ext>
+                            </a:extLst>
+                          </a:blip>
+                          <a:srcRect/>
+                          <a:stretch>
+                            <a:fillRect/>
+                          </a:stretch>
+                        </pic:blipFill>
+                        <pic:spPr bwMode="auto">
+                          <a:xfrm>
+                            <a:off x="0" y="0"/>
+                            <a:ext cx="2441448" cy="1828800"/>
+                          </a:xfrm>
+                          <a:prstGeom prst="rect">
+                            <a:avLst/>
+                          </a:prstGeom>
+                          <a:noFill/>
+                          <a:ln>
+                            <a:noFill/>
+                          </a:ln>
+                        </pic:spPr>
+                      </pic:pic>
+                    </a:graphicData>
+                  </a:graphic>
+                </wp:inline>
+              </w:drawing>
+            </w:r>
+          </w:p>
+        </w:tc>
+        <w:tc>
+          <w:tcPr>
+            <w:tcW w:w="2338" w:type="dxa"/>
+          </w:tcPr>
+          <w:p>
+            <w:pPr>
+              <w:rPr>
+                <w:rFonts w:ascii="Times New Roman" w:hAnsi="Times New Roman" w:cs="Times New Roman"/>
+                <w:b/>
+                <w:bCs/>
+                <w:sz w:val="24"/>
+                <w:szCs w:val="24"/>
+              </w:rPr>
+            </w:pPr>
+            <w:r>
+              <w:rPr>
+                <w:noProof/>
+              </w:rPr>
+              <w:drawing>
+                <wp:inline distT="0" distB="0" distL="0" distR="0" wp14:anchorId="262DF1F4" wp14:editId="52EE766A">
+                  <wp:extent cx="2441448" cy="1828800"/>
+                  <wp:effectExtent l="0" t="0" r="0" b="0"/>
+                  <wp:docPr id="1773280953" name="Picture 26"/>
+                  <wp:cNvGraphicFramePr>
+                    <a:graphicFrameLocks xmlns:a="http://schemas.openxmlformats.org/drawingml/2006/main" noChangeAspect="1"/>
+                  </wp:cNvGraphicFramePr>
+                  <a:graphic xmlns:a="http://schemas.openxmlformats.org/drawingml/2006/main">
+                    <a:graphicData uri="http://schemas.openxmlformats.org/drawingml/2006/picture">
+                      <pic:pic xmlns:pic="http://schemas.openxmlformats.org/drawingml/2006/picture">
+                        <pic:nvPicPr>
+                          <pic:cNvPr id="0" name="Picture 53"/>
+                          <pic:cNvPicPr>
+                            <a:picLocks noChangeAspect="1" noChangeArrowheads="1"/>
+                          </pic:cNvPicPr>
+                        </pic:nvPicPr>
+                        <pic:blipFill>
+                          <a:blip r:embed="rId30" cstate="print">
+                            <a:extLst>
+                              <a:ext uri="{28A0092B-C50C-407E-A947-70E740481C1C}">
+                                <a14:useLocalDpi xmlns:a14="http://schemas.microsoft.com/office/drawing/2010/main" val="0"/>
+                              </a:ext>
+                            </a:extLst>
+                          </a:blip>
+                          <a:srcRect/>
+                          <a:stretch>
+                            <a:fillRect/>
+                          </a:stretch>
+                        </pic:blipFill>
+                        <pic:spPr bwMode="auto">
+                          <a:xfrm>
+                            <a:off x="0" y="0"/>
+                            <a:ext cx="2441448" cy="1828800"/>
+                          </a:xfrm>
+                          <a:prstGeom prst="rect">
+                            <a:avLst/>
+                          </a:prstGeom>
+                          <a:noFill/>
+                          <a:ln>
+                            <a:noFill/>
+                          </a:ln>
+                        </pic:spPr>
+                      </pic:pic>
+                    </a:graphicData>
+                  </a:graphic>
+                </wp:inline>
+              </w:drawing>
+            </w:r>
+          </w:p>
+        </w:tc>
+      </w:tr>
+    </w:tbl>
+    <w:p>
+      <w:pPr>
+        <w:rPr>
+          <w:rFonts w:ascii="Times New Roman" w:hAnsi="Times New Roman" w:cs="Times New Roman"/>
+          <w:b/>
+          <w:bCs/>
+          <w:sz w:val="24"/>
+          <w:szCs w:val="24"/>
+        </w:rPr>
+      </w:pPr>
+    </w:p>
+    <w:p>
+      <w:pPr>
+        <w:rPr>
+          <w:rFonts w:ascii="Times New Roman" w:hAnsi="Times New Roman" w:cs="Times New Roman"/>
+          <w:b/>
+          <w:bCs/>
+          <w:sz w:val="24"/>
+          <w:szCs w:val="24"/>
+        </w:rPr>
+      </w:pPr>
+      <w:r>
+        <w:rPr>
+          <w:rFonts w:ascii="Times New Roman" w:hAnsi="Times New Roman" w:cs="Times New Roman"/>
+          <w:b/>
+          <w:bCs/>
+          <w:sz w:val="24"/>
+          <w:szCs w:val="24"/>
+        </w:rPr>
+        <w:t>ASIAN CRISIS COUNTRIES</w:t>
+      </w:r>
+    </w:p>
+    <w:tbl>
+      <w:tblPr>
+        <w:tblStyle w:val="TableGrid"/>
+        <w:tblW w:w="12416" w:type="dxa"/>
+        <w:tblLook w:val="04A0" w:firstRow="1" w:lastRow="0" w:firstColumn="1" w:lastColumn="0" w:noHBand="0" w:noVBand="1"/>
+      </w:tblPr>
+      <w:tblGrid>
+        <w:gridCol w:w="4060"/>
+        <w:gridCol w:w="4060"/>
+        <w:gridCol w:w="4060"/>
+        <w:gridCol w:w="4060"/>
+      </w:tblGrid>
+      <w:tr>
+        <w:tc>
+          <w:tcPr>
+            <w:tcW w:w="4060" w:type="dxa"/>
+          </w:tcPr>
+          <w:p>
+            <w:pPr>
+              <w:rPr>
+                <w:rFonts w:ascii="Times New Roman" w:hAnsi="Times New Roman" w:cs="Times New Roman"/>
+                <w:b/>
+                <w:bCs/>
+                <w:sz w:val="24"/>
+                <w:szCs w:val="24"/>
+              </w:rPr>
+            </w:pPr>
+            <w:r>
+              <w:rPr>
+                <w:noProof/>
+              </w:rPr>
+              <w:drawing>
+                <wp:inline distT="0" distB="0" distL="0" distR="0" wp14:anchorId="1BFF56C4" wp14:editId="63A47F69">
+                  <wp:extent cx="2441448" cy="1828800"/>
+                  <wp:effectExtent l="0" t="0" r="0" b="0"/>
+                  <wp:docPr id="318990640" name="Picture 27"/>
+                  <wp:cNvGraphicFramePr>
+                    <a:graphicFrameLocks xmlns:a="http://schemas.openxmlformats.org/drawingml/2006/main" noChangeAspect="1"/>
+                  </wp:cNvGraphicFramePr>
+                  <a:graphic xmlns:a="http://schemas.openxmlformats.org/drawingml/2006/main">
+                    <a:graphicData uri="http://schemas.openxmlformats.org/drawingml/2006/picture">
+                      <pic:pic xmlns:pic="http://schemas.openxmlformats.org/drawingml/2006/picture">
+                        <pic:nvPicPr>
+                          <pic:cNvPr id="0" name="Picture 55"/>
+                          <pic:cNvPicPr>
+                            <a:picLocks noChangeAspect="1" noChangeArrowheads="1"/>
+                          </pic:cNvPicPr>
+                        </pic:nvPicPr>
+                        <pic:blipFill>
+                          <a:blip r:embed="rId31" cstate="print">
+                            <a:extLst>
+                              <a:ext uri="{28A0092B-C50C-407E-A947-70E740481C1C}">
+                                <a14:useLocalDpi xmlns:a14="http://schemas.microsoft.com/office/drawing/2010/main" val="0"/>
+                              </a:ext>
+                            </a:extLst>
+                          </a:blip>
+                          <a:srcRect/>
+                          <a:stretch>
+                            <a:fillRect/>
+                          </a:stretch>
+                        </pic:blipFill>
+                        <pic:spPr bwMode="auto">
+                          <a:xfrm>
+                            <a:off x="0" y="0"/>
+                            <a:ext cx="2441448" cy="1828800"/>
+                          </a:xfrm>
+                          <a:prstGeom prst="rect">
+                            <a:avLst/>
+                          </a:prstGeom>
+                          <a:noFill/>
+                          <a:ln>
+                            <a:noFill/>
+                          </a:ln>
+                        </pic:spPr>
+                      </pic:pic>
+                    </a:graphicData>
+                  </a:graphic>
+                </wp:inline>
+              </w:drawing>
+            </w:r>
+          </w:p>
+        </w:tc>
+        <w:tc>
+          <w:tcPr>
+            <w:tcW w:w="4060" w:type="dxa"/>
+          </w:tcPr>
+          <w:p>
+            <w:pPr>
+              <w:rPr>
+                <w:rFonts w:ascii="Times New Roman" w:hAnsi="Times New Roman" w:cs="Times New Roman"/>
+                <w:b/>
+                <w:bCs/>
+                <w:sz w:val="24"/>
+                <w:szCs w:val="24"/>
+              </w:rPr>
+            </w:pPr>
+            <w:r>
+              <w:rPr>
+                <w:noProof/>
+              </w:rPr>
+              <w:drawing>
+                <wp:inline distT="0" distB="0" distL="0" distR="0" wp14:anchorId="53DE64D3" wp14:editId="1C362134">
+                  <wp:extent cx="2441448" cy="1828800"/>
+                  <wp:effectExtent l="0" t="0" r="0" b="0"/>
+                  <wp:docPr id="1121627842" name="Picture 28"/>
+                  <wp:cNvGraphicFramePr>
+                    <a:graphicFrameLocks xmlns:a="http://schemas.openxmlformats.org/drawingml/2006/main" noChangeAspect="1"/>
+                  </wp:cNvGraphicFramePr>
+                  <a:graphic xmlns:a="http://schemas.openxmlformats.org/drawingml/2006/main">
+                    <a:graphicData uri="http://schemas.openxmlformats.org/drawingml/2006/picture">
+                      <pic:pic xmlns:pic="http://schemas.openxmlformats.org/drawingml/2006/picture">
+                        <pic:nvPicPr>
+                          <pic:cNvPr id="0" name="Picture 57"/>
+                          <pic:cNvPicPr>
+                            <a:picLocks noChangeAspect="1" noChangeArrowheads="1"/>
+                          </pic:cNvPicPr>
+                        </pic:nvPicPr>
+                        <pic:blipFill>
+                          <a:blip r:embed="rId32" cstate="print">
+                            <a:extLst>
+                              <a:ext uri="{28A0092B-C50C-407E-A947-70E740481C1C}">
+                                <a14:useLocalDpi xmlns:a14="http://schemas.microsoft.com/office/drawing/2010/main" val="0"/>
+                              </a:ext>
+                            </a:extLst>
+                          </a:blip>
+                          <a:srcRect/>
+                          <a:stretch>
+                            <a:fillRect/>
+                          </a:stretch>
+                        </pic:blipFill>
+                        <pic:spPr bwMode="auto">
+                          <a:xfrm>
+                            <a:off x="0" y="0"/>
+                            <a:ext cx="2441448" cy="1828800"/>
+                          </a:xfrm>
+                          <a:prstGeom prst="rect">
+                            <a:avLst/>
+                          </a:prstGeom>
+                          <a:noFill/>
+                          <a:ln>
+                            <a:noFill/>
+                          </a:ln>
+                        </pic:spPr>
+                      </pic:pic>
+                    </a:graphicData>
+                  </a:graphic>
+                </wp:inline>
+              </w:drawing>
+            </w:r>
+          </w:p>
+        </w:tc>
+        <w:tc>
+          <w:tcPr>
+            <w:tcW w:w="4060" w:type="dxa"/>
+          </w:tcPr>
+          <w:p>
+            <w:pPr>
+              <w:rPr>
+                <w:rFonts w:ascii="Times New Roman" w:hAnsi="Times New Roman" w:cs="Times New Roman"/>
+                <w:b/>
+                <w:bCs/>
+                <w:sz w:val="24"/>
+                <w:szCs w:val="24"/>
+              </w:rPr>
+            </w:pPr>
+            <w:r>
+              <w:rPr>
+                <w:noProof/>
+              </w:rPr>
+              <w:drawing>
+                <wp:inline distT="0" distB="0" distL="0" distR="0" wp14:anchorId="56C93544" wp14:editId="2EAC1F36">
+                  <wp:extent cx="2441448" cy="1828800"/>
+                  <wp:effectExtent l="0" t="0" r="0" b="0"/>
+                  <wp:docPr id="1808987177" name="Picture 29"/>
+                  <wp:cNvGraphicFramePr>
+                    <a:graphicFrameLocks xmlns:a="http://schemas.openxmlformats.org/drawingml/2006/main" noChangeAspect="1"/>
+                  </wp:cNvGraphicFramePr>
+                  <a:graphic xmlns:a="http://schemas.openxmlformats.org/drawingml/2006/main">
+                    <a:graphicData uri="http://schemas.openxmlformats.org/drawingml/2006/picture">
+                      <pic:pic xmlns:pic="http://schemas.openxmlformats.org/drawingml/2006/picture">
+                        <pic:nvPicPr>
+                          <pic:cNvPr id="0" name="Picture 59"/>
+                          <pic:cNvPicPr>
+                            <a:picLocks noChangeAspect="1" noChangeArrowheads="1"/>
+                          </pic:cNvPicPr>
+                        </pic:nvPicPr>
+                        <pic:blipFill>
+                          <a:blip r:embed="rId33" cstate="print">
+                            <a:extLst>
+                              <a:ext uri="{28A0092B-C50C-407E-A947-70E740481C1C}">
+                                <a14:useLocalDpi xmlns:a14="http://schemas.microsoft.com/office/drawing/2010/main" val="0"/>
+                              </a:ext>
+                            </a:extLst>
+                          </a:blip>
+                          <a:srcRect/>
+                          <a:stretch>
+                            <a:fillRect/>
+                          </a:stretch>
+                        </pic:blipFill>
+                        <pic:spPr bwMode="auto">
+                          <a:xfrm>
+                            <a:off x="0" y="0"/>
+                            <a:ext cx="2441448" cy="1828800"/>
+                          </a:xfrm>
+                          <a:prstGeom prst="rect">
+                            <a:avLst/>
+                          </a:prstGeom>
+                          <a:noFill/>
+                          <a:ln>
+                            <a:noFill/>
+                          </a:ln>
+                        </pic:spPr>
+                      </pic:pic>
+                    </a:graphicData>
+                  </a:graphic>
+                </wp:inline>
+              </w:drawing>
+            </w:r>
+          </w:p>
+        </w:tc>
+        <w:tc>
+          <w:tcPr>
+            <w:tcW w:w="236" w:type="dxa"/>
+          </w:tcPr>
+          <w:p>
+            <w:pPr>
+              <w:rPr>
+                <w:rFonts w:ascii="Times New Roman" w:hAnsi="Times New Roman" w:cs="Times New Roman"/>
+                <w:b/>
+                <w:bCs/>
+                <w:sz w:val="24"/>
+                <w:szCs w:val="24"/>
+              </w:rPr>
+            </w:pPr>
+            <w:r>
+              <w:rPr>
+                <w:noProof/>
+              </w:rPr>
+              <w:drawing>
+                <wp:inline distT="0" distB="0" distL="0" distR="0" wp14:anchorId="0EE19B2B" wp14:editId="37901CC2">
+                  <wp:extent cx="2441448" cy="1828800"/>
+                  <wp:effectExtent l="0" t="0" r="0" b="0"/>
+                  <wp:docPr id="582788528" name="Picture 30"/>
+                  <wp:cNvGraphicFramePr>
+                    <a:graphicFrameLocks xmlns:a="http://schemas.openxmlformats.org/drawingml/2006/main" noChangeAspect="1"/>
+                  </wp:cNvGraphicFramePr>
+                  <a:graphic xmlns:a="http://schemas.openxmlformats.org/drawingml/2006/main">
+                    <a:graphicData uri="http://schemas.openxmlformats.org/drawingml/2006/picture">
+                      <pic:pic xmlns:pic="http://schemas.openxmlformats.org/drawingml/2006/picture">
+                        <pic:nvPicPr>
+                          <pic:cNvPr id="0" name="Picture 61"/>
+                          <pic:cNvPicPr>
+                            <a:picLocks noChangeAspect="1" noChangeArrowheads="1"/>
+                          </pic:cNvPicPr>
+                        </pic:nvPicPr>
+                        <pic:blipFill>
+                          <a:blip r:embed="rId32" cstate="print">
+                            <a:extLst>
+                              <a:ext uri="{28A0092B-C50C-407E-A947-70E740481C1C}">
+                                <a14:useLocalDpi xmlns:a14="http://schemas.microsoft.com/office/drawing/2010/main" val="0"/>
+                              </a:ext>
+                            </a:extLst>
+                          </a:blip>
+                          <a:srcRect/>
+                          <a:stretch>
+                            <a:fillRect/>
+                          </a:stretch>
+                        </pic:blipFill>
+                        <pic:spPr bwMode="auto">
+                          <a:xfrm>
+                            <a:off x="0" y="0"/>
+                            <a:ext cx="2441448" cy="1828800"/>
+                          </a:xfrm>
+                          <a:prstGeom prst="rect">
+                            <a:avLst/>
+                          </a:prstGeom>
+                          <a:noFill/>
+                          <a:ln>
+                            <a:noFill/>
+                          </a:ln>
+                        </pic:spPr>
+                      </pic:pic>
+                    </a:graphicData>
+                  </a:graphic>
+                </wp:inline>
+              </w:drawing>
+            </w:r>
+          </w:p>
+        </w:tc>
+      </w:tr>
+      <w:tr>
+        <w:tc>
+          <w:tcPr>
+            <w:tcW w:w="4060" w:type="dxa"/>
+          </w:tcPr>
+          <w:p>
+            <w:pPr>
+              <w:rPr>
+                <w:rFonts w:ascii="Times New Roman" w:hAnsi="Times New Roman" w:cs="Times New Roman"/>
+                <w:b/>
+                <w:bCs/>
+                <w:sz w:val="24"/>
+                <w:szCs w:val="24"/>
+              </w:rPr>
+            </w:pPr>
+            <w:r>
+              <w:rPr>
+                <w:noProof/>
+              </w:rPr>
+              <w:drawing>
+                <wp:inline distT="0" distB="0" distL="0" distR="0" wp14:anchorId="15A3015E" wp14:editId="718933AB">
+                  <wp:extent cx="2441448" cy="1828800"/>
+                  <wp:effectExtent l="0" t="0" r="0" b="0"/>
+                  <wp:docPr id="1882381413" name="Picture 31"/>
+                  <wp:cNvGraphicFramePr>
+                    <a:graphicFrameLocks xmlns:a="http://schemas.openxmlformats.org/drawingml/2006/main" noChangeAspect="1"/>
+                  </wp:cNvGraphicFramePr>
+                  <a:graphic xmlns:a="http://schemas.openxmlformats.org/drawingml/2006/main">
+                    <a:graphicData uri="http://schemas.openxmlformats.org/drawingml/2006/picture">
+                      <pic:pic xmlns:pic="http://schemas.openxmlformats.org/drawingml/2006/picture">
+                        <pic:nvPicPr>
+                          <pic:cNvPr id="0" name="Picture 63"/>
+                          <pic:cNvPicPr>
+                            <a:picLocks noChangeAspect="1" noChangeArrowheads="1"/>
+                          </pic:cNvPicPr>
+                        </pic:nvPicPr>
+                        <pic:blipFill>
+                          <a:blip r:embed="rId34" cstate="print">
+                            <a:extLst>
+                              <a:ext uri="{28A0092B-C50C-407E-A947-70E740481C1C}">
+                                <a14:useLocalDpi xmlns:a14="http://schemas.microsoft.com/office/drawing/2010/main" val="0"/>
+                              </a:ext>
+                            </a:extLst>
+                          </a:blip>
+                          <a:srcRect/>
+                          <a:stretch>
+                            <a:fillRect/>
+                          </a:stretch>
+                        </pic:blipFill>
+                        <pic:spPr bwMode="auto">
+                          <a:xfrm>
+                            <a:off x="0" y="0"/>
+                            <a:ext cx="2441448" cy="1828800"/>
+                          </a:xfrm>
+                          <a:prstGeom prst="rect">
+                            <a:avLst/>
+                          </a:prstGeom>
+                          <a:noFill/>
+                          <a:ln>
+                            <a:noFill/>
+                          </a:ln>
+                        </pic:spPr>
+                      </pic:pic>
+                    </a:graphicData>
+                  </a:graphic>
+                </wp:inline>
+              </w:drawing>
+            </w:r>
+          </w:p>
+        </w:tc>
+        <w:tc>
+          <w:tcPr>
+            <w:tcW w:w="4060" w:type="dxa"/>
+          </w:tcPr>
+          <w:p>
+            <w:pPr>
+              <w:rPr>
+                <w:rFonts w:ascii="Times New Roman" w:hAnsi="Times New Roman" w:cs="Times New Roman"/>
+                <w:b/>
+                <w:bCs/>
+                <w:sz w:val="24"/>
+                <w:szCs w:val="24"/>
+              </w:rPr>
+            </w:pPr>
+            <w:r>
+              <w:rPr>
+                <w:noProof/>
+              </w:rPr>
+              <w:drawing>
+                <wp:inline distT="0" distB="0" distL="0" distR="0" wp14:anchorId="409B37A5" wp14:editId="3C85BBFA">
+                  <wp:extent cx="2441448" cy="1828800"/>
+                  <wp:effectExtent l="0" t="0" r="0" b="0"/>
+                  <wp:docPr id="921945674" name="Picture 32"/>
+                  <wp:cNvGraphicFramePr>
+                    <a:graphicFrameLocks xmlns:a="http://schemas.openxmlformats.org/drawingml/2006/main" noChangeAspect="1"/>
+                  </wp:cNvGraphicFramePr>
+                  <a:graphic xmlns:a="http://schemas.openxmlformats.org/drawingml/2006/main">
+                    <a:graphicData uri="http://schemas.openxmlformats.org/drawingml/2006/picture">
+                      <pic:pic xmlns:pic="http://schemas.openxmlformats.org/drawingml/2006/picture">
+                        <pic:nvPicPr>
+                          <pic:cNvPr id="0" name="Picture 65"/>
+                          <pic:cNvPicPr>
+                            <a:picLocks noChangeAspect="1" noChangeArrowheads="1"/>
+                          </pic:cNvPicPr>
+                        </pic:nvPicPr>
+                        <pic:blipFill>
+                          <a:blip r:embed="rId35" cstate="print">
+                            <a:extLst>
+                              <a:ext uri="{28A0092B-C50C-407E-A947-70E740481C1C}">
+                                <a14:useLocalDpi xmlns:a14="http://schemas.microsoft.com/office/drawing/2010/main" val="0"/>
+                              </a:ext>
+                            </a:extLst>
+                          </a:blip>
+                          <a:srcRect/>
+                          <a:stretch>
+                            <a:fillRect/>
+                          </a:stretch>
+                        </pic:blipFill>
+                        <pic:spPr bwMode="auto">
+                          <a:xfrm>
+                            <a:off x="0" y="0"/>
+                            <a:ext cx="2441448" cy="1828800"/>
+                          </a:xfrm>
+                          <a:prstGeom prst="rect">
+                            <a:avLst/>
+                          </a:prstGeom>
+                          <a:noFill/>
+                          <a:ln>
+                            <a:noFill/>
+                          </a:ln>
+                        </pic:spPr>
+                      </pic:pic>
+                    </a:graphicData>
+                  </a:graphic>
+                </wp:inline>
+              </w:drawing>
+            </w:r>
+          </w:p>
+        </w:tc>
+        <w:tc>
+          <w:tcPr>
+            <w:tcW w:w="4060" w:type="dxa"/>
+          </w:tcPr>
+          <w:p>
+            <w:pPr>
+              <w:rPr>
+                <w:rFonts w:ascii="Times New Roman" w:hAnsi="Times New Roman" w:cs="Times New Roman"/>
+                <w:b/>
+                <w:bCs/>
+                <w:sz w:val="24"/>
+                <w:szCs w:val="24"/>
+              </w:rPr>
+            </w:pPr>
+            <w:r>
+              <w:rPr>
+                <w:noProof/>
+              </w:rPr>
+              <w:drawing>
+                <wp:inline distT="0" distB="0" distL="0" distR="0" wp14:anchorId="149AF173" wp14:editId="7C50A2E2">
+                  <wp:extent cx="2441448" cy="1828800"/>
+                  <wp:effectExtent l="0" t="0" r="0" b="0"/>
+                  <wp:docPr id="1235585334" name="Picture 33"/>
+                  <wp:cNvGraphicFramePr>
+                    <a:graphicFrameLocks xmlns:a="http://schemas.openxmlformats.org/drawingml/2006/main" noChangeAspect="1"/>
+                  </wp:cNvGraphicFramePr>
+                  <a:graphic xmlns:a="http://schemas.openxmlformats.org/drawingml/2006/main">
+                    <a:graphicData uri="http://schemas.openxmlformats.org/drawingml/2006/picture">
+                      <pic:pic xmlns:pic="http://schemas.openxmlformats.org/drawingml/2006/picture">
+                        <pic:nvPicPr>
+                          <pic:cNvPr id="0" name="Picture 67"/>
+                          <pic:cNvPicPr>
+                            <a:picLocks noChangeAspect="1" noChangeArrowheads="1"/>
+                          </pic:cNvPicPr>
+                        </pic:nvPicPr>
+                        <pic:blipFill>
+                          <a:blip r:embed="rId36" cstate="print">
+                            <a:extLst>
+                              <a:ext uri="{28A0092B-C50C-407E-A947-70E740481C1C}">
+                                <a14:useLocalDpi xmlns:a14="http://schemas.microsoft.com/office/drawing/2010/main" val="0"/>
+                              </a:ext>
+                            </a:extLst>
+                          </a:blip>
+                          <a:srcRect/>
+                          <a:stretch>
+                            <a:fillRect/>
+                          </a:stretch>
+                        </pic:blipFill>
+                        <pic:spPr bwMode="auto">
+                          <a:xfrm>
+                            <a:off x="0" y="0"/>
+                            <a:ext cx="2441448" cy="1828800"/>
+                          </a:xfrm>
+                          <a:prstGeom prst="rect">
+                            <a:avLst/>
+                          </a:prstGeom>
+                          <a:noFill/>
+                          <a:ln>
+                            <a:noFill/>
+                          </a:ln>
+                        </pic:spPr>
+                      </pic:pic>
+                    </a:graphicData>
+                  </a:graphic>
+                </wp:inline>
+              </w:drawing>
+            </w:r>
+          </w:p>
+        </w:tc>
+        <w:tc>
+          <w:tcPr>
+            <w:tcW w:w="236" w:type="dxa"/>
+          </w:tcPr>
+          <w:p>
+            <w:pPr>
+              <w:rPr>
+                <w:rFonts w:ascii="Times New Roman" w:hAnsi="Times New Roman" w:cs="Times New Roman"/>
+                <w:b/>
+                <w:bCs/>
+                <w:sz w:val="24"/>
+                <w:szCs w:val="24"/>
+              </w:rPr>
+            </w:pPr>
+            <w:r>
+              <w:rPr>
+                <w:noProof/>
+              </w:rPr>
+              <w:drawing>
+                <wp:inline distT="0" distB="0" distL="0" distR="0" wp14:anchorId="360981BD" wp14:editId="65DD77FA">
+                  <wp:extent cx="2441448" cy="1828800"/>
+                  <wp:effectExtent l="0" t="0" r="0" b="0"/>
+                  <wp:docPr id="1146762552" name="Picture 34"/>
+                  <wp:cNvGraphicFramePr>
+                    <a:graphicFrameLocks xmlns:a="http://schemas.openxmlformats.org/drawingml/2006/main" noChangeAspect="1"/>
+                  </wp:cNvGraphicFramePr>
+                  <a:graphic xmlns:a="http://schemas.openxmlformats.org/drawingml/2006/main">
+                    <a:graphicData uri="http://schemas.openxmlformats.org/drawingml/2006/picture">
+                      <pic:pic xmlns:pic="http://schemas.openxmlformats.org/drawingml/2006/picture">
+                        <pic:nvPicPr>
+                          <pic:cNvPr id="0" name="Picture 69"/>
+                          <pic:cNvPicPr>
+                            <a:picLocks noChangeAspect="1" noChangeArrowheads="1"/>
+                          </pic:cNvPicPr>
+                        </pic:nvPicPr>
+                        <pic:blipFill>
+                          <a:blip r:embed="rId37" cstate="print">
+                            <a:extLst>
+                              <a:ext uri="{28A0092B-C50C-407E-A947-70E740481C1C}">
+                                <a14:useLocalDpi xmlns:a14="http://schemas.microsoft.com/office/drawing/2010/main" val="0"/>
+                              </a:ext>
+                            </a:extLst>
+                          </a:blip>
+                          <a:srcRect/>
+                          <a:stretch>
+                            <a:fillRect/>
+                          </a:stretch>
+                        </pic:blipFill>
+                        <pic:spPr bwMode="auto">
+                          <a:xfrm>
+                            <a:off x="0" y="0"/>
+                            <a:ext cx="2441448" cy="1828800"/>
+                          </a:xfrm>
+                          <a:prstGeom prst="rect">
+                            <a:avLst/>
+                          </a:prstGeom>
+                          <a:noFill/>
+                          <a:ln>
+                            <a:noFill/>
+                          </a:ln>
+                        </pic:spPr>
+                      </pic:pic>
+                    </a:graphicData>
+                  </a:graphic>
+                </wp:inline>
+              </w:drawing>
+            </w:r>
+          </w:p>
+        </w:tc>
+      </w:tr>
+    </w:tbl>
+    <w:p>
+      <w:pPr>
+        <w:rPr>
+          <w:rFonts w:ascii="Times New Roman" w:hAnsi="Times New Roman" w:cs="Times New Roman"/>
+          <w:b/>
+          <w:bCs/>
+          <w:sz w:val="24"/>
+          <w:szCs w:val="24"/>
+        </w:rPr>
+      </w:pPr>
     </w:p>
     <w:p>
       <w:pPr>
@@ -1782,7 +4551,6 @@
         <w:rPr>
           <w:noProof/>
         </w:rPr>
-        <w:lastRenderedPageBreak/>
         <w:drawing>
           <wp:inline distT="0" distB="0" distL="0" distR="0" wp14:anchorId="77AC5929" wp14:editId="362816E2">
             <wp:extent cx="5781675" cy="2991564"/>
@@ -1801,7 +4569,7 @@
                     </pic:cNvPicPr>
                   </pic:nvPicPr>
                   <pic:blipFill>
-                    <a:blip r:embed="rId4">
+                    <a:blip r:embed="rId38">
                       <a:extLst>
                         <a:ext uri="{28A0092B-C50C-407E-A947-70E740481C1C}">
                           <a14:useLocalDpi xmlns:a14="http://schemas.microsoft.com/office/drawing/2010/main" val="0"/>
@@ -1872,7 +4640,6 @@
           <w:sz w:val="24"/>
           <w:szCs w:val="24"/>
         </w:rPr>
-        <w:lastRenderedPageBreak/>
         <w:t>Case One Example</w:t>
       </w:r>
       <w:r>
@@ -1948,7 +4715,7 @@
                     </pic:cNvPicPr>
                   </pic:nvPicPr>
                   <pic:blipFill>
-                    <a:blip r:embed="rId5" cstate="print">
+                    <a:blip r:embed="rId4" cstate="print">
                       <a:extLst>
                         <a:ext uri="{28A0092B-C50C-407E-A947-70E740481C1C}">
                           <a14:useLocalDpi xmlns:a14="http://schemas.microsoft.com/office/drawing/2010/main" val="0"/>
@@ -1997,37 +4764,7 @@
           <w:sz w:val="24"/>
           <w:szCs w:val="24"/>
         </w:rPr>
-        <w:t>Japan</w:t>
-      </w:r>
-      <w:r>
-        <w:rPr>
-          <w:rFonts w:ascii="Times New Roman" w:hAnsi="Times New Roman" w:cs="Times New Roman"/>
-          <w:b/>
-          <w:bCs/>
-          <w:sz w:val="24"/>
-          <w:szCs w:val="24"/>
-        </w:rPr>
-        <w:t xml:space="preserve"> –</w:t>
-      </w:r>
-      <w:r>
-        <w:rPr>
-          <w:rFonts w:ascii="Times New Roman" w:hAnsi="Times New Roman" w:cs="Times New Roman"/>
-          <w:b/>
-          <w:bCs/>
-          <w:sz w:val="24"/>
-          <w:szCs w:val="24"/>
-        </w:rPr>
-        <w:t>Globally</w:t>
-      </w:r>
-      <w:r>
-        <w:rPr>
-          <w:rFonts w:ascii="Times New Roman" w:hAnsi="Times New Roman" w:cs="Times New Roman"/>
-          <w:b/>
-          <w:bCs/>
-          <w:sz w:val="24"/>
-          <w:szCs w:val="24"/>
-        </w:rPr>
-        <w:t xml:space="preserve"> stationary</w:t>
+        <w:t>Japan –Globally stationary</w:t>
       </w:r>
     </w:p>
     <w:tbl>
@@ -2538,7 +5275,7 @@
                     </pic:cNvPicPr>
                   </pic:nvPicPr>
                   <pic:blipFill>
-                    <a:blip r:embed="rId6" cstate="print">
+                    <a:blip r:embed="rId39" cstate="print">
                       <a:extLst>
                         <a:ext uri="{28A0092B-C50C-407E-A947-70E740481C1C}">
                           <a14:useLocalDpi xmlns:a14="http://schemas.microsoft.com/office/drawing/2010/main" val="0"/>
@@ -2587,37 +5324,7 @@
           <w:sz w:val="24"/>
           <w:szCs w:val="24"/>
         </w:rPr>
-        <w:t>Indonesia</w:t>
-      </w:r>
-      <w:r>
-        <w:rPr>
-          <w:rFonts w:ascii="Times New Roman" w:hAnsi="Times New Roman" w:cs="Times New Roman"/>
-          <w:b/>
-          <w:bCs/>
-          <w:sz w:val="24"/>
-          <w:szCs w:val="24"/>
-        </w:rPr>
-        <w:t xml:space="preserve"> –</w:t>
-      </w:r>
-      <w:r>
-        <w:rPr>
-          <w:rFonts w:ascii="Times New Roman" w:hAnsi="Times New Roman" w:cs="Times New Roman"/>
-          <w:b/>
-          <w:bCs/>
-          <w:sz w:val="24"/>
-          <w:szCs w:val="24"/>
-        </w:rPr>
-        <w:t>Not g</w:t>
-      </w:r>
-      <w:r>
-        <w:rPr>
-          <w:rFonts w:ascii="Times New Roman" w:hAnsi="Times New Roman" w:cs="Times New Roman"/>
-          <w:b/>
-          <w:bCs/>
-          <w:sz w:val="24"/>
-          <w:szCs w:val="24"/>
-        </w:rPr>
-        <w:t>lobally stationary</w:t>
+        <w:t>Indonesia –Not globally stationary</w:t>
       </w:r>
     </w:p>
     <w:tbl>
@@ -3130,7 +5837,6 @@
           <w:sz w:val="24"/>
           <w:szCs w:val="24"/>
         </w:rPr>
-        <w:lastRenderedPageBreak/>
         <w:t>Case Two Example</w:t>
       </w:r>
       <w:r>
@@ -3189,7 +5895,7 @@
           <w:noProof/>
         </w:rPr>
         <w:drawing>
-          <wp:inline distT="0" distB="0" distL="0" distR="0" wp14:anchorId="4E97CA44" wp14:editId="72785C82">
+          <wp:inline distT="0" distB="0" distL="0" distR="0" wp14:anchorId="4E97CA44" wp14:editId="3EAF240E">
             <wp:extent cx="3162300" cy="2371725"/>
             <wp:effectExtent l="0" t="0" r="0" b="9525"/>
             <wp:docPr id="177528126" name="Picture 7" descr="A graph of a graph of a graph of a graph of a graph of a graph of a graph of a graph of a graph of a graph of a graph of a graph of a graph of&#10;&#10;Description automatically generated"/>
@@ -3206,7 +5912,7 @@
                     </pic:cNvPicPr>
                   </pic:nvPicPr>
                   <pic:blipFill>
-                    <a:blip r:embed="rId7" cstate="print">
+                    <a:blip r:embed="rId40" cstate="print">
                       <a:extLst>
                         <a:ext uri="{28A0092B-C50C-407E-A947-70E740481C1C}">
                           <a14:useLocalDpi xmlns:a14="http://schemas.microsoft.com/office/drawing/2010/main" val="0"/>
@@ -3255,17 +5961,7 @@
           <w:sz w:val="24"/>
           <w:szCs w:val="24"/>
         </w:rPr>
-        <w:t>Belgium</w:t>
-      </w:r>
-      <w:r>
-        <w:rPr>
-          <w:rFonts w:ascii="Times New Roman" w:hAnsi="Times New Roman" w:cs="Times New Roman"/>
-          <w:b/>
-          <w:bCs/>
-          <w:sz w:val="24"/>
-          <w:szCs w:val="24"/>
-        </w:rPr>
-        <w:t xml:space="preserve"> –Not globally stationary </w:t>
+        <w:t xml:space="preserve">Belgium –Not globally stationary </w:t>
       </w:r>
     </w:p>
     <w:p>
@@ -3759,7 +6455,7 @@
           <w:noProof/>
         </w:rPr>
         <w:drawing>
-          <wp:inline distT="0" distB="0" distL="0" distR="0" wp14:anchorId="02FF6D34" wp14:editId="2BD7021A">
+          <wp:inline distT="0" distB="0" distL="0" distR="0" wp14:anchorId="02FF6D34" wp14:editId="235CEAF9">
             <wp:extent cx="3124200" cy="2343150"/>
             <wp:effectExtent l="0" t="0" r="0" b="0"/>
             <wp:docPr id="1733464445" name="Picture 2" descr="A graph of a graph of a graph of a graph of a graph of a graph of a graph of a graph of a graph of a graph of a graph of a graph of a graph of&#10;&#10;Description automatically generated"/>
@@ -3776,7 +6472,7 @@
                     </pic:cNvPicPr>
                   </pic:nvPicPr>
                   <pic:blipFill>
-                    <a:blip r:embed="rId8" cstate="print">
+                    <a:blip r:embed="rId41" cstate="print">
                       <a:extLst>
                         <a:ext uri="{28A0092B-C50C-407E-A947-70E740481C1C}">
                           <a14:useLocalDpi xmlns:a14="http://schemas.microsoft.com/office/drawing/2010/main" val="0"/>
@@ -3825,37 +6521,7 @@
           <w:sz w:val="24"/>
           <w:szCs w:val="24"/>
         </w:rPr>
-        <w:t>Argentina</w:t>
-      </w:r>
-      <w:r>
-        <w:rPr>
-          <w:rFonts w:ascii="Times New Roman" w:hAnsi="Times New Roman" w:cs="Times New Roman"/>
-          <w:b/>
-          <w:bCs/>
-          <w:sz w:val="24"/>
-          <w:szCs w:val="24"/>
-        </w:rPr>
-        <w:t xml:space="preserve"> –</w:t>
-      </w:r>
-      <w:r>
-        <w:rPr>
-          <w:rFonts w:ascii="Times New Roman" w:hAnsi="Times New Roman" w:cs="Times New Roman"/>
-          <w:b/>
-          <w:bCs/>
-          <w:sz w:val="24"/>
-          <w:szCs w:val="24"/>
-        </w:rPr>
-        <w:t>Globally</w:t>
-      </w:r>
-      <w:r>
-        <w:rPr>
-          <w:rFonts w:ascii="Times New Roman" w:hAnsi="Times New Roman" w:cs="Times New Roman"/>
-          <w:b/>
-          <w:bCs/>
-          <w:sz w:val="24"/>
-          <w:szCs w:val="24"/>
-        </w:rPr>
-        <w:t xml:space="preserve"> stationary</w:t>
+        <w:t>Argentina –Globally stationary</w:t>
       </w:r>
     </w:p>
     <w:tbl>
@@ -4278,7 +6944,6 @@
                 <w:sz w:val="24"/>
                 <w:szCs w:val="24"/>
               </w:rPr>
-              <w:lastRenderedPageBreak/>
               <w:t>ϕ</w:t>
             </w:r>
             <w:r>
@@ -4951,7 +7616,7 @@
           <w:noProof/>
         </w:rPr>
         <w:drawing>
-          <wp:inline distT="0" distB="0" distL="0" distR="0" wp14:anchorId="6708E47C" wp14:editId="6C0F8E67">
+          <wp:inline distT="0" distB="0" distL="0" distR="0" wp14:anchorId="6708E47C" wp14:editId="0522CE9C">
             <wp:extent cx="2943225" cy="2207419"/>
             <wp:effectExtent l="0" t="0" r="0" b="2540"/>
             <wp:docPr id="1343241656" name="Picture 3" descr="A graph of a graph of a graph of a graph of a graph of a graph of a graph of a graph of a graph of a graph of a graph of a graph of a graph of&#10;&#10;Description automatically generated"/>
@@ -4968,7 +7633,7 @@
                     </pic:cNvPicPr>
                   </pic:nvPicPr>
                   <pic:blipFill>
-                    <a:blip r:embed="rId10" cstate="print">
+                    <a:blip r:embed="rId42" cstate="print">
                       <a:extLst>
                         <a:ext uri="{28A0092B-C50C-407E-A947-70E740481C1C}">
                           <a14:useLocalDpi xmlns:a14="http://schemas.microsoft.com/office/drawing/2010/main" val="0"/>
@@ -5017,17 +7682,7 @@
           <w:sz w:val="24"/>
           <w:szCs w:val="24"/>
         </w:rPr>
-        <w:t>Chile</w:t>
-      </w:r>
-      <w:r>
-        <w:rPr>
-          <w:rFonts w:ascii="Times New Roman" w:hAnsi="Times New Roman" w:cs="Times New Roman"/>
-          <w:b/>
-          <w:bCs/>
-          <w:sz w:val="24"/>
-          <w:szCs w:val="24"/>
-        </w:rPr>
-        <w:t xml:space="preserve"> –Not globally stationary </w:t>
+        <w:t xml:space="preserve">Chile –Not globally stationary </w:t>
       </w:r>
     </w:p>
     <w:tbl>
@@ -5519,7 +8174,6 @@
           <w:sz w:val="24"/>
           <w:szCs w:val="24"/>
         </w:rPr>
-        <w:lastRenderedPageBreak/>
         <w:t>Case Four Example</w:t>
       </w:r>
       <w:r>
@@ -5565,7 +8219,7 @@
                     </pic:cNvPicPr>
                   </pic:nvPicPr>
                   <pic:blipFill>
-                    <a:blip r:embed="rId11" cstate="print">
+                    <a:blip r:embed="rId10" cstate="print">
                       <a:extLst>
                         <a:ext uri="{28A0092B-C50C-407E-A947-70E740481C1C}">
                           <a14:useLocalDpi xmlns:a14="http://schemas.microsoft.com/office/drawing/2010/main" val="0"/>
@@ -6117,7 +8771,7 @@
           <w:noProof/>
         </w:rPr>
         <w:drawing>
-          <wp:inline distT="0" distB="0" distL="0" distR="0" wp14:anchorId="22A95733" wp14:editId="181155A6">
+          <wp:inline distT="0" distB="0" distL="0" distR="0" wp14:anchorId="22A95733" wp14:editId="233D639A">
             <wp:extent cx="2895600" cy="2171700"/>
             <wp:effectExtent l="0" t="0" r="0" b="0"/>
             <wp:docPr id="520276836" name="Picture 5" descr="A graph of a number of graphs&#10;&#10;Description automatically generated with medium confidence"/>
@@ -6134,7 +8788,7 @@
                     </pic:cNvPicPr>
                   </pic:nvPicPr>
                   <pic:blipFill>
-                    <a:blip r:embed="rId12" cstate="print">
+                    <a:blip r:embed="rId43" cstate="print">
                       <a:extLst>
                         <a:ext uri="{28A0092B-C50C-407E-A947-70E740481C1C}">
                           <a14:useLocalDpi xmlns:a14="http://schemas.microsoft.com/office/drawing/2010/main" val="0"/>
@@ -6183,17 +8837,7 @@
           <w:sz w:val="24"/>
           <w:szCs w:val="24"/>
         </w:rPr>
-        <w:t>Cambodia</w:t>
-      </w:r>
-      <w:r>
-        <w:rPr>
-          <w:rFonts w:ascii="Times New Roman" w:hAnsi="Times New Roman" w:cs="Times New Roman"/>
-          <w:b/>
-          <w:bCs/>
-          <w:sz w:val="24"/>
-          <w:szCs w:val="24"/>
-        </w:rPr>
-        <w:t xml:space="preserve"> </w:t>
+        <w:t xml:space="preserve">Cambodia </w:t>
       </w:r>
       <w:r>
         <w:rPr>
@@ -6716,9 +9360,8 @@
         <w:rPr>
           <w:noProof/>
         </w:rPr>
-        <w:lastRenderedPageBreak/>
         <w:drawing>
-          <wp:inline distT="0" distB="0" distL="0" distR="0" wp14:anchorId="744A4DFD" wp14:editId="3E4C8183">
+          <wp:inline distT="0" distB="0" distL="0" distR="0" wp14:anchorId="744A4DFD" wp14:editId="5B21300E">
             <wp:extent cx="2962275" cy="2221706"/>
             <wp:effectExtent l="0" t="0" r="0" b="7620"/>
             <wp:docPr id="752648079" name="Picture 6" descr="A graph of a number of numbers and a line graph&#10;&#10;Description automatically generated with medium confidence"/>
@@ -6735,7 +9378,7 @@
                     </pic:cNvPicPr>
                   </pic:nvPicPr>
                   <pic:blipFill>
-                    <a:blip r:embed="rId13" cstate="print">
+                    <a:blip r:embed="rId44" cstate="print">
                       <a:extLst>
                         <a:ext uri="{28A0092B-C50C-407E-A947-70E740481C1C}">
                           <a14:useLocalDpi xmlns:a14="http://schemas.microsoft.com/office/drawing/2010/main" val="0"/>
@@ -7257,7 +9900,7 @@
           <w:noProof/>
         </w:rPr>
         <w:drawing>
-          <wp:inline distT="0" distB="0" distL="0" distR="0" wp14:anchorId="2F1E5FFA" wp14:editId="0A56C83D">
+          <wp:inline distT="0" distB="0" distL="0" distR="0" wp14:anchorId="2F1E5FFA" wp14:editId="32900BCB">
             <wp:extent cx="2619375" cy="1964531"/>
             <wp:effectExtent l="0" t="0" r="0" b="0"/>
             <wp:docPr id="214492684" name="Picture 7" descr="A graph of a graph of a graph of a graph of a graph of a graph of a graph of a graph of a graph of a graph of a graph of a graph of a graph of&#10;&#10;Description automatically generated"/>
@@ -7274,7 +9917,7 @@
                     </pic:cNvPicPr>
                   </pic:nvPicPr>
                   <pic:blipFill>
-                    <a:blip r:embed="rId14" cstate="print">
+                    <a:blip r:embed="rId45" cstate="print">
                       <a:extLst>
                         <a:ext uri="{28A0092B-C50C-407E-A947-70E740481C1C}">
                           <a14:useLocalDpi xmlns:a14="http://schemas.microsoft.com/office/drawing/2010/main" val="0"/>
@@ -8424,7 +11067,6 @@
   <w:style w:type="character" w:default="1" w:styleId="DefaultParagraphFont">
     <w:name w:val="Default Paragraph Font"/>
     <w:uiPriority w:val="1"/>
-    <w:semiHidden/>
     <w:unhideWhenUsed/>
   </w:style>
   <w:style w:type="table" w:default="1" w:styleId="TableNormal">

</xml_diff>